<commit_message>
Add friendly NER labels in GUI and fix Word doc truncation
- NER GUI shows readable labels (LOCATION, ORGANIZATION, NATIONALITY)
- CSV keeps original SpaCy labels (GPE, ORG, NORP)
- Word doc tables now show full text without truncation

Co-Authored-By: Claude Opus 4.6 <noreply@anthropic.com>
</commit_message>
<xml_diff>
--- a/Passport_Travel_Readiness_Project.docx
+++ b/Passport_Travel_Readiness_Project.docx
@@ -546,122 +546,404 @@
           <w:sz w:val="16"/>
         </w:rPr>
         <w:br/>
-        <w:t>tk.Button(root, text="Passenger Entry",</w:t>
-      </w:r>
-      <w:r>
-        <w:rPr>
-          <w:rFonts w:ascii="Consolas" w:hAnsi="Consolas"/>
-          <w:sz w:val="16"/>
-        </w:rPr>
-        <w:br/>
-        <w:t xml:space="preserve">          command=lambda: run("registration.py"), **btn).pack(pady=6)</w:t>
-      </w:r>
-      <w:r>
-        <w:rPr>
-          <w:rFonts w:ascii="Consolas" w:hAnsi="Consolas"/>
-          <w:sz w:val="16"/>
-        </w:rPr>
-        <w:br/>
-      </w:r>
-      <w:r>
-        <w:rPr>
-          <w:rFonts w:ascii="Consolas" w:hAnsi="Consolas"/>
-          <w:sz w:val="16"/>
-        </w:rPr>
-        <w:br/>
-        <w:t>tk.Button(root, text="Feedback Insights",</w:t>
-      </w:r>
-      <w:r>
-        <w:rPr>
-          <w:rFonts w:ascii="Consolas" w:hAnsi="Consolas"/>
-          <w:sz w:val="16"/>
-        </w:rPr>
-        <w:br/>
-        <w:t xml:space="preserve">          command=lambda: run("feedback_gui.py"), **btn).pack(pady=6)</w:t>
-      </w:r>
-      <w:r>
-        <w:rPr>
-          <w:rFonts w:ascii="Consolas" w:hAnsi="Consolas"/>
-          <w:sz w:val="16"/>
-        </w:rPr>
-        <w:br/>
-      </w:r>
-      <w:r>
-        <w:rPr>
-          <w:rFonts w:ascii="Consolas" w:hAnsi="Consolas"/>
-          <w:sz w:val="16"/>
-        </w:rPr>
-        <w:br/>
-        <w:t>tk.Button(root, text="Text Summarization",</w:t>
-      </w:r>
-      <w:r>
-        <w:rPr>
-          <w:rFonts w:ascii="Consolas" w:hAnsi="Consolas"/>
-          <w:sz w:val="16"/>
-        </w:rPr>
-        <w:br/>
-        <w:t xml:space="preserve">          command=lambda: run("summary_gui.py"), **btn).pack(pady=6)</w:t>
-      </w:r>
-      <w:r>
-        <w:rPr>
-          <w:rFonts w:ascii="Consolas" w:hAnsi="Consolas"/>
-          <w:sz w:val="16"/>
-        </w:rPr>
-        <w:br/>
-      </w:r>
-      <w:r>
-        <w:rPr>
-          <w:rFonts w:ascii="Consolas" w:hAnsi="Consolas"/>
-          <w:sz w:val="16"/>
-        </w:rPr>
-        <w:br/>
-        <w:t>tk.Button(root, text="Entity Extraction (NER)",</w:t>
-      </w:r>
-      <w:r>
-        <w:rPr>
-          <w:rFonts w:ascii="Consolas" w:hAnsi="Consolas"/>
-          <w:sz w:val="16"/>
-        </w:rPr>
-        <w:br/>
-        <w:t xml:space="preserve">          command=lambda: run("ner_gui.py"), **btn).pack(pady=6)</w:t>
-      </w:r>
-      <w:r>
-        <w:rPr>
-          <w:rFonts w:ascii="Consolas" w:hAnsi="Consolas"/>
-          <w:sz w:val="16"/>
-        </w:rPr>
-        <w:br/>
-      </w:r>
-      <w:r>
-        <w:rPr>
-          <w:rFonts w:ascii="Consolas" w:hAnsi="Consolas"/>
-          <w:sz w:val="16"/>
-        </w:rPr>
-        <w:br/>
-        <w:t>tk.Button(root, text="Visual Insights",</w:t>
-      </w:r>
-      <w:r>
-        <w:rPr>
-          <w:rFonts w:ascii="Consolas" w:hAnsi="Consolas"/>
-          <w:sz w:val="16"/>
-        </w:rPr>
-        <w:br/>
-        <w:t xml:space="preserve">          command=lambda: run("plot_gui.py"), **btn).pack(pady=6)</w:t>
-      </w:r>
-      <w:r>
-        <w:rPr>
-          <w:rFonts w:ascii="Consolas" w:hAnsi="Consolas"/>
-          <w:sz w:val="16"/>
-        </w:rPr>
-        <w:br/>
-      </w:r>
-      <w:r>
-        <w:rPr>
-          <w:rFonts w:ascii="Consolas" w:hAnsi="Consolas"/>
-          <w:sz w:val="16"/>
-        </w:rPr>
-        <w:br/>
-        <w:t>tk.Button(root, text="Exit", bg="red", fg="white",</w:t>
+      </w:r>
+      <w:proofErr w:type="spellStart"/>
+      <w:r>
+        <w:rPr>
+          <w:rFonts w:ascii="Consolas" w:hAnsi="Consolas"/>
+          <w:sz w:val="16"/>
+        </w:rPr>
+        <w:t>tk.Button</w:t>
+      </w:r>
+      <w:proofErr w:type="spellEnd"/>
+      <w:r>
+        <w:rPr>
+          <w:rFonts w:ascii="Consolas" w:hAnsi="Consolas"/>
+          <w:sz w:val="16"/>
+        </w:rPr>
+        <w:t>(root, text="Passenger Entry",</w:t>
+      </w:r>
+      <w:r>
+        <w:rPr>
+          <w:rFonts w:ascii="Consolas" w:hAnsi="Consolas"/>
+          <w:sz w:val="16"/>
+        </w:rPr>
+        <w:br/>
+        <w:t xml:space="preserve">          command=lambda: run("registration.py"), **</w:t>
+      </w:r>
+      <w:proofErr w:type="spellStart"/>
+      <w:r>
+        <w:rPr>
+          <w:rFonts w:ascii="Consolas" w:hAnsi="Consolas"/>
+          <w:sz w:val="16"/>
+        </w:rPr>
+        <w:t>btn</w:t>
+      </w:r>
+      <w:proofErr w:type="spellEnd"/>
+      <w:r>
+        <w:rPr>
+          <w:rFonts w:ascii="Consolas" w:hAnsi="Consolas"/>
+          <w:sz w:val="16"/>
+        </w:rPr>
+        <w:t>).pack(</w:t>
+      </w:r>
+      <w:proofErr w:type="spellStart"/>
+      <w:r>
+        <w:rPr>
+          <w:rFonts w:ascii="Consolas" w:hAnsi="Consolas"/>
+          <w:sz w:val="16"/>
+        </w:rPr>
+        <w:t>pady</w:t>
+      </w:r>
+      <w:proofErr w:type="spellEnd"/>
+      <w:r>
+        <w:rPr>
+          <w:rFonts w:ascii="Consolas" w:hAnsi="Consolas"/>
+          <w:sz w:val="16"/>
+        </w:rPr>
+        <w:t>=6)</w:t>
+      </w:r>
+      <w:r>
+        <w:rPr>
+          <w:rFonts w:ascii="Consolas" w:hAnsi="Consolas"/>
+          <w:sz w:val="16"/>
+        </w:rPr>
+        <w:br/>
+      </w:r>
+      <w:r>
+        <w:rPr>
+          <w:rFonts w:ascii="Consolas" w:hAnsi="Consolas"/>
+          <w:sz w:val="16"/>
+        </w:rPr>
+        <w:br/>
+      </w:r>
+      <w:proofErr w:type="spellStart"/>
+      <w:r>
+        <w:rPr>
+          <w:rFonts w:ascii="Consolas" w:hAnsi="Consolas"/>
+          <w:sz w:val="16"/>
+        </w:rPr>
+        <w:t>tk.Button</w:t>
+      </w:r>
+      <w:proofErr w:type="spellEnd"/>
+      <w:r>
+        <w:rPr>
+          <w:rFonts w:ascii="Consolas" w:hAnsi="Consolas"/>
+          <w:sz w:val="16"/>
+        </w:rPr>
+        <w:t>(root, text="Feedback Insights",</w:t>
+      </w:r>
+      <w:r>
+        <w:rPr>
+          <w:rFonts w:ascii="Consolas" w:hAnsi="Consolas"/>
+          <w:sz w:val="16"/>
+        </w:rPr>
+        <w:br/>
+        <w:t xml:space="preserve">          command=lambda: run("feedback_gui.py"), **</w:t>
+      </w:r>
+      <w:proofErr w:type="spellStart"/>
+      <w:r>
+        <w:rPr>
+          <w:rFonts w:ascii="Consolas" w:hAnsi="Consolas"/>
+          <w:sz w:val="16"/>
+        </w:rPr>
+        <w:t>btn</w:t>
+      </w:r>
+      <w:proofErr w:type="spellEnd"/>
+      <w:r>
+        <w:rPr>
+          <w:rFonts w:ascii="Consolas" w:hAnsi="Consolas"/>
+          <w:sz w:val="16"/>
+        </w:rPr>
+        <w:t>).pack(</w:t>
+      </w:r>
+      <w:proofErr w:type="spellStart"/>
+      <w:r>
+        <w:rPr>
+          <w:rFonts w:ascii="Consolas" w:hAnsi="Consolas"/>
+          <w:sz w:val="16"/>
+        </w:rPr>
+        <w:t>pady</w:t>
+      </w:r>
+      <w:proofErr w:type="spellEnd"/>
+      <w:r>
+        <w:rPr>
+          <w:rFonts w:ascii="Consolas" w:hAnsi="Consolas"/>
+          <w:sz w:val="16"/>
+        </w:rPr>
+        <w:t>=6)</w:t>
+      </w:r>
+      <w:r>
+        <w:rPr>
+          <w:rFonts w:ascii="Consolas" w:hAnsi="Consolas"/>
+          <w:sz w:val="16"/>
+        </w:rPr>
+        <w:br/>
+      </w:r>
+      <w:r>
+        <w:rPr>
+          <w:rFonts w:ascii="Consolas" w:hAnsi="Consolas"/>
+          <w:sz w:val="16"/>
+        </w:rPr>
+        <w:br/>
+      </w:r>
+      <w:proofErr w:type="spellStart"/>
+      <w:r>
+        <w:rPr>
+          <w:rFonts w:ascii="Consolas" w:hAnsi="Consolas"/>
+          <w:sz w:val="16"/>
+        </w:rPr>
+        <w:t>tk.Button</w:t>
+      </w:r>
+      <w:proofErr w:type="spellEnd"/>
+      <w:r>
+        <w:rPr>
+          <w:rFonts w:ascii="Consolas" w:hAnsi="Consolas"/>
+          <w:sz w:val="16"/>
+        </w:rPr>
+        <w:t>(root, text="Text Summarization",</w:t>
+      </w:r>
+      <w:r>
+        <w:rPr>
+          <w:rFonts w:ascii="Consolas" w:hAnsi="Consolas"/>
+          <w:sz w:val="16"/>
+        </w:rPr>
+        <w:br/>
+        <w:t xml:space="preserve">          command=lambda: run("summary_gui.py"), **</w:t>
+      </w:r>
+      <w:proofErr w:type="spellStart"/>
+      <w:r>
+        <w:rPr>
+          <w:rFonts w:ascii="Consolas" w:hAnsi="Consolas"/>
+          <w:sz w:val="16"/>
+        </w:rPr>
+        <w:t>btn</w:t>
+      </w:r>
+      <w:proofErr w:type="spellEnd"/>
+      <w:r>
+        <w:rPr>
+          <w:rFonts w:ascii="Consolas" w:hAnsi="Consolas"/>
+          <w:sz w:val="16"/>
+        </w:rPr>
+        <w:t>).pack(</w:t>
+      </w:r>
+      <w:proofErr w:type="spellStart"/>
+      <w:r>
+        <w:rPr>
+          <w:rFonts w:ascii="Consolas" w:hAnsi="Consolas"/>
+          <w:sz w:val="16"/>
+        </w:rPr>
+        <w:t>pady</w:t>
+      </w:r>
+      <w:proofErr w:type="spellEnd"/>
+      <w:r>
+        <w:rPr>
+          <w:rFonts w:ascii="Consolas" w:hAnsi="Consolas"/>
+          <w:sz w:val="16"/>
+        </w:rPr>
+        <w:t>=6)</w:t>
+      </w:r>
+      <w:r>
+        <w:rPr>
+          <w:rFonts w:ascii="Consolas" w:hAnsi="Consolas"/>
+          <w:sz w:val="16"/>
+        </w:rPr>
+        <w:br/>
+      </w:r>
+      <w:r>
+        <w:rPr>
+          <w:rFonts w:ascii="Consolas" w:hAnsi="Consolas"/>
+          <w:sz w:val="16"/>
+        </w:rPr>
+        <w:br/>
+      </w:r>
+      <w:proofErr w:type="spellStart"/>
+      <w:r>
+        <w:rPr>
+          <w:rFonts w:ascii="Consolas" w:hAnsi="Consolas"/>
+          <w:sz w:val="16"/>
+        </w:rPr>
+        <w:t>tk.Button</w:t>
+      </w:r>
+      <w:proofErr w:type="spellEnd"/>
+      <w:r>
+        <w:rPr>
+          <w:rFonts w:ascii="Consolas" w:hAnsi="Consolas"/>
+          <w:sz w:val="16"/>
+        </w:rPr>
+        <w:t>(root, text="Entity Extraction (NER)",</w:t>
+      </w:r>
+      <w:r>
+        <w:rPr>
+          <w:rFonts w:ascii="Consolas" w:hAnsi="Consolas"/>
+          <w:sz w:val="16"/>
+        </w:rPr>
+        <w:br/>
+        <w:t xml:space="preserve">          command=lambda: run("ner_gui.py"), **</w:t>
+      </w:r>
+      <w:proofErr w:type="spellStart"/>
+      <w:r>
+        <w:rPr>
+          <w:rFonts w:ascii="Consolas" w:hAnsi="Consolas"/>
+          <w:sz w:val="16"/>
+        </w:rPr>
+        <w:t>btn</w:t>
+      </w:r>
+      <w:proofErr w:type="spellEnd"/>
+      <w:r>
+        <w:rPr>
+          <w:rFonts w:ascii="Consolas" w:hAnsi="Consolas"/>
+          <w:sz w:val="16"/>
+        </w:rPr>
+        <w:t>).pack(</w:t>
+      </w:r>
+      <w:proofErr w:type="spellStart"/>
+      <w:r>
+        <w:rPr>
+          <w:rFonts w:ascii="Consolas" w:hAnsi="Consolas"/>
+          <w:sz w:val="16"/>
+        </w:rPr>
+        <w:t>pady</w:t>
+      </w:r>
+      <w:proofErr w:type="spellEnd"/>
+      <w:r>
+        <w:rPr>
+          <w:rFonts w:ascii="Consolas" w:hAnsi="Consolas"/>
+          <w:sz w:val="16"/>
+        </w:rPr>
+        <w:t>=6)</w:t>
+      </w:r>
+      <w:r>
+        <w:rPr>
+          <w:rFonts w:ascii="Consolas" w:hAnsi="Consolas"/>
+          <w:sz w:val="16"/>
+        </w:rPr>
+        <w:br/>
+      </w:r>
+      <w:r>
+        <w:rPr>
+          <w:rFonts w:ascii="Consolas" w:hAnsi="Consolas"/>
+          <w:sz w:val="16"/>
+        </w:rPr>
+        <w:br/>
+      </w:r>
+      <w:proofErr w:type="spellStart"/>
+      <w:r>
+        <w:rPr>
+          <w:rFonts w:ascii="Consolas" w:hAnsi="Consolas"/>
+          <w:sz w:val="16"/>
+        </w:rPr>
+        <w:t>tk.Button</w:t>
+      </w:r>
+      <w:proofErr w:type="spellEnd"/>
+      <w:r>
+        <w:rPr>
+          <w:rFonts w:ascii="Consolas" w:hAnsi="Consolas"/>
+          <w:sz w:val="16"/>
+        </w:rPr>
+        <w:t>(root, text="Visual Insights",</w:t>
+      </w:r>
+      <w:r>
+        <w:rPr>
+          <w:rFonts w:ascii="Consolas" w:hAnsi="Consolas"/>
+          <w:sz w:val="16"/>
+        </w:rPr>
+        <w:br/>
+        <w:t xml:space="preserve">          command=lambda: run("plot_gui.py"), **</w:t>
+      </w:r>
+      <w:proofErr w:type="spellStart"/>
+      <w:r>
+        <w:rPr>
+          <w:rFonts w:ascii="Consolas" w:hAnsi="Consolas"/>
+          <w:sz w:val="16"/>
+        </w:rPr>
+        <w:t>btn</w:t>
+      </w:r>
+      <w:proofErr w:type="spellEnd"/>
+      <w:r>
+        <w:rPr>
+          <w:rFonts w:ascii="Consolas" w:hAnsi="Consolas"/>
+          <w:sz w:val="16"/>
+        </w:rPr>
+        <w:t>).pack(</w:t>
+      </w:r>
+      <w:proofErr w:type="spellStart"/>
+      <w:r>
+        <w:rPr>
+          <w:rFonts w:ascii="Consolas" w:hAnsi="Consolas"/>
+          <w:sz w:val="16"/>
+        </w:rPr>
+        <w:t>pady</w:t>
+      </w:r>
+      <w:proofErr w:type="spellEnd"/>
+      <w:r>
+        <w:rPr>
+          <w:rFonts w:ascii="Consolas" w:hAnsi="Consolas"/>
+          <w:sz w:val="16"/>
+        </w:rPr>
+        <w:t>=6)</w:t>
+      </w:r>
+      <w:r>
+        <w:rPr>
+          <w:rFonts w:ascii="Consolas" w:hAnsi="Consolas"/>
+          <w:sz w:val="16"/>
+        </w:rPr>
+        <w:br/>
+      </w:r>
+      <w:r>
+        <w:rPr>
+          <w:rFonts w:ascii="Consolas" w:hAnsi="Consolas"/>
+          <w:sz w:val="16"/>
+        </w:rPr>
+        <w:br/>
+      </w:r>
+      <w:proofErr w:type="spellStart"/>
+      <w:r>
+        <w:rPr>
+          <w:rFonts w:ascii="Consolas" w:hAnsi="Consolas"/>
+          <w:sz w:val="16"/>
+        </w:rPr>
+        <w:t>tk.Button</w:t>
+      </w:r>
+      <w:proofErr w:type="spellEnd"/>
+      <w:r>
+        <w:rPr>
+          <w:rFonts w:ascii="Consolas" w:hAnsi="Consolas"/>
+          <w:sz w:val="16"/>
+        </w:rPr>
+        <w:t xml:space="preserve">(root, text="Exit", </w:t>
+      </w:r>
+      <w:proofErr w:type="spellStart"/>
+      <w:r>
+        <w:rPr>
+          <w:rFonts w:ascii="Consolas" w:hAnsi="Consolas"/>
+          <w:sz w:val="16"/>
+        </w:rPr>
+        <w:t>bg</w:t>
+      </w:r>
+      <w:proofErr w:type="spellEnd"/>
+      <w:r>
+        <w:rPr>
+          <w:rFonts w:ascii="Consolas" w:hAnsi="Consolas"/>
+          <w:sz w:val="16"/>
+        </w:rPr>
+        <w:t xml:space="preserve">="red", </w:t>
+      </w:r>
+      <w:proofErr w:type="spellStart"/>
+      <w:r>
+        <w:rPr>
+          <w:rFonts w:ascii="Consolas" w:hAnsi="Consolas"/>
+          <w:sz w:val="16"/>
+        </w:rPr>
+        <w:t>fg</w:t>
+      </w:r>
+      <w:proofErr w:type="spellEnd"/>
+      <w:r>
+        <w:rPr>
+          <w:rFonts w:ascii="Consolas" w:hAnsi="Consolas"/>
+          <w:sz w:val="16"/>
+        </w:rPr>
+        <w:t>="white",</w:t>
       </w:r>
       <w:r>
         <w:rPr>
@@ -759,6 +1041,9 @@
         <w:br w:type="page"/>
       </w:r>
       <w:r>
+        <w:rPr>
+          <w:noProof/>
+        </w:rPr>
         <w:lastRenderedPageBreak/>
         <w:drawing>
           <wp:inline distT="0" distB="0" distL="0" distR="0" wp14:anchorId="3A589865" wp14:editId="73DB34FA">
@@ -2591,6 +2876,9 @@
         <w:br/>
       </w:r>
       <w:r>
+        <w:rPr>
+          <w:noProof/>
+        </w:rPr>
         <w:drawing>
           <wp:inline distT="0" distB="0" distL="0" distR="0" wp14:anchorId="10CFC45C" wp14:editId="1148C997">
             <wp:extent cx="2811780" cy="4655215"/>
@@ -2628,6 +2916,9 @@
         </w:drawing>
       </w:r>
       <w:r>
+        <w:rPr>
+          <w:noProof/>
+        </w:rPr>
         <w:drawing>
           <wp:inline distT="0" distB="0" distL="0" distR="0" wp14:anchorId="673644B8" wp14:editId="020C03D8">
             <wp:extent cx="2659380" cy="2509483"/>
@@ -5287,1201 +5578,6 @@
         <w:br w:type="page"/>
       </w:r>
     </w:p>
-    <w:p>
-      <w:pPr>
-        <w:pStyle w:val="Heading2"/>
-      </w:pPr>
-      <w:r>
-        <w:t>passenger_registration.csv (Travel Feedback)</w:t>
-      </w:r>
-    </w:p>
-    <w:tbl>
-      <w:tblPr>
-        <w:tblStyle w:val="TableGrid"/>
-        <w:tblW w:type="auto" w:w="0"/>
-        <w:jc w:val="center"/>
-        <w:tblLook w:firstColumn="1" w:firstRow="1" w:lastColumn="0" w:lastRow="0" w:noHBand="0" w:noVBand="1" w:val="04A0"/>
-      </w:tblPr>
-      <w:tblGrid>
-        <w:gridCol w:w="2880"/>
-        <w:gridCol w:w="2880"/>
-        <w:gridCol w:w="2880"/>
-      </w:tblGrid>
-      <w:tr>
-        <w:tc>
-          <w:tcPr>
-            <w:tcW w:type="dxa" w:w="2880"/>
-          </w:tcPr>
-          <w:p>
-            <w:r>
-              <w:rPr>
-                <w:b/>
-                <w:sz w:val="14"/>
-              </w:rPr>
-              <w:t>Full_Name</w:t>
-            </w:r>
-          </w:p>
-        </w:tc>
-        <w:tc>
-          <w:tcPr>
-            <w:tcW w:type="dxa" w:w="2880"/>
-          </w:tcPr>
-          <w:p>
-            <w:r>
-              <w:rPr>
-                <w:b/>
-                <w:sz w:val="14"/>
-              </w:rPr>
-              <w:t>Destination_Country</w:t>
-            </w:r>
-          </w:p>
-        </w:tc>
-        <w:tc>
-          <w:tcPr>
-            <w:tcW w:type="dxa" w:w="2880"/>
-          </w:tcPr>
-          <w:p>
-            <w:r>
-              <w:rPr>
-                <w:b/>
-                <w:sz w:val="14"/>
-              </w:rPr>
-              <w:t>Travel_Feedback</w:t>
-            </w:r>
-          </w:p>
-        </w:tc>
-      </w:tr>
-      <w:tr>
-        <w:tc>
-          <w:tcPr>
-            <w:tcW w:type="dxa" w:w="2880"/>
-          </w:tcPr>
-          <w:p>
-            <w:r>
-              <w:rPr>
-                <w:sz w:val="14"/>
-              </w:rPr>
-              <w:t>Rahul Sharma</w:t>
-            </w:r>
-          </w:p>
-        </w:tc>
-        <w:tc>
-          <w:tcPr>
-            <w:tcW w:type="dxa" w:w="2880"/>
-          </w:tcPr>
-          <w:p>
-            <w:r>
-              <w:rPr>
-                <w:sz w:val="14"/>
-              </w:rPr>
-              <w:t>France</w:t>
-            </w:r>
-          </w:p>
-        </w:tc>
-        <w:tc>
-          <w:tcPr>
-            <w:tcW w:type="dxa" w:w="2880"/>
-          </w:tcPr>
-          <w:p>
-            <w:r>
-              <w:rPr>
-                <w:sz w:val="14"/>
-              </w:rPr>
-              <w:t>Travelling with family was smooth but security che</w:t>
-            </w:r>
-          </w:p>
-        </w:tc>
-      </w:tr>
-      <w:tr>
-        <w:tc>
-          <w:tcPr>
-            <w:tcW w:type="dxa" w:w="2880"/>
-          </w:tcPr>
-          <w:p>
-            <w:r>
-              <w:rPr>
-                <w:sz w:val="14"/>
-              </w:rPr>
-              <w:t>Ananya Verma</w:t>
-            </w:r>
-          </w:p>
-        </w:tc>
-        <w:tc>
-          <w:tcPr>
-            <w:tcW w:type="dxa" w:w="2880"/>
-          </w:tcPr>
-          <w:p>
-            <w:r>
-              <w:rPr>
-                <w:sz w:val="14"/>
-              </w:rPr>
-              <w:t>Japan</w:t>
-            </w:r>
-          </w:p>
-        </w:tc>
-        <w:tc>
-          <w:tcPr>
-            <w:tcW w:type="dxa" w:w="2880"/>
-          </w:tcPr>
-          <w:p>
-            <w:r>
-              <w:rPr>
-                <w:sz w:val="14"/>
-              </w:rPr>
-              <w:t xml:space="preserve">Solo travel experience was well managed and staff </w:t>
-            </w:r>
-          </w:p>
-        </w:tc>
-      </w:tr>
-      <w:tr>
-        <w:tc>
-          <w:tcPr>
-            <w:tcW w:type="dxa" w:w="2880"/>
-          </w:tcPr>
-          <w:p>
-            <w:r>
-              <w:rPr>
-                <w:sz w:val="14"/>
-              </w:rPr>
-              <w:t>Mohit Khan</w:t>
-            </w:r>
-          </w:p>
-        </w:tc>
-        <w:tc>
-          <w:tcPr>
-            <w:tcW w:type="dxa" w:w="2880"/>
-          </w:tcPr>
-          <w:p>
-            <w:r>
-              <w:rPr>
-                <w:sz w:val="14"/>
-              </w:rPr>
-              <w:t>UAE</w:t>
-            </w:r>
-          </w:p>
-        </w:tc>
-        <w:tc>
-          <w:tcPr>
-            <w:tcW w:type="dxa" w:w="2880"/>
-          </w:tcPr>
-          <w:p>
-            <w:r>
-              <w:rPr>
-                <w:sz w:val="14"/>
-              </w:rPr>
-              <w:t>Business travel was efficient but baggage handling</w:t>
-            </w:r>
-          </w:p>
-        </w:tc>
-      </w:tr>
-      <w:tr>
-        <w:tc>
-          <w:tcPr>
-            <w:tcW w:type="dxa" w:w="2880"/>
-          </w:tcPr>
-          <w:p>
-            <w:r>
-              <w:rPr>
-                <w:sz w:val="14"/>
-              </w:rPr>
-              <w:t>Sneha Kulkarni</w:t>
-            </w:r>
-          </w:p>
-        </w:tc>
-        <w:tc>
-          <w:tcPr>
-            <w:tcW w:type="dxa" w:w="2880"/>
-          </w:tcPr>
-          <w:p>
-            <w:r>
-              <w:rPr>
-                <w:sz w:val="14"/>
-              </w:rPr>
-              <w:t>Germany</w:t>
-            </w:r>
-          </w:p>
-        </w:tc>
-        <w:tc>
-          <w:tcPr>
-            <w:tcW w:type="dxa" w:w="2880"/>
-          </w:tcPr>
-          <w:p>
-            <w:r>
-              <w:rPr>
-                <w:sz w:val="14"/>
-              </w:rPr>
-              <w:t xml:space="preserve">Couple travel was comfortable and immigration was </w:t>
-            </w:r>
-          </w:p>
-        </w:tc>
-      </w:tr>
-      <w:tr>
-        <w:tc>
-          <w:tcPr>
-            <w:tcW w:type="dxa" w:w="2880"/>
-          </w:tcPr>
-          <w:p>
-            <w:r>
-              <w:rPr>
-                <w:sz w:val="14"/>
-              </w:rPr>
-              <w:t>Amit Patel</w:t>
-            </w:r>
-          </w:p>
-        </w:tc>
-        <w:tc>
-          <w:tcPr>
-            <w:tcW w:type="dxa" w:w="2880"/>
-          </w:tcPr>
-          <w:p>
-            <w:r>
-              <w:rPr>
-                <w:sz w:val="14"/>
-              </w:rPr>
-              <w:t>USA</w:t>
-            </w:r>
-          </w:p>
-        </w:tc>
-        <w:tc>
-          <w:tcPr>
-            <w:tcW w:type="dxa" w:w="2880"/>
-          </w:tcPr>
-          <w:p>
-            <w:r>
-              <w:rPr>
-                <w:sz w:val="14"/>
-              </w:rPr>
-              <w:t>Group travel took longer due to multiple baggage c</w:t>
-            </w:r>
-          </w:p>
-        </w:tc>
-      </w:tr>
-      <w:tr>
-        <w:tc>
-          <w:tcPr>
-            <w:tcW w:type="dxa" w:w="2880"/>
-          </w:tcPr>
-          <w:p>
-            <w:r>
-              <w:rPr>
-                <w:sz w:val="14"/>
-              </w:rPr>
-              <w:t>Pooja Nair</w:t>
-            </w:r>
-          </w:p>
-        </w:tc>
-        <w:tc>
-          <w:tcPr>
-            <w:tcW w:type="dxa" w:w="2880"/>
-          </w:tcPr>
-          <w:p>
-            <w:r>
-              <w:rPr>
-                <w:sz w:val="14"/>
-              </w:rPr>
-              <w:t>Canada</w:t>
-            </w:r>
-          </w:p>
-        </w:tc>
-        <w:tc>
-          <w:tcPr>
-            <w:tcW w:type="dxa" w:w="2880"/>
-          </w:tcPr>
-          <w:p>
-            <w:r>
-              <w:rPr>
-                <w:sz w:val="14"/>
-              </w:rPr>
-              <w:t>Student travel process was smooth and well guided.</w:t>
-            </w:r>
-          </w:p>
-        </w:tc>
-      </w:tr>
-      <w:tr>
-        <w:tc>
-          <w:tcPr>
-            <w:tcW w:type="dxa" w:w="2880"/>
-          </w:tcPr>
-          <w:p>
-            <w:r>
-              <w:rPr>
-                <w:sz w:val="14"/>
-              </w:rPr>
-              <w:t>Rohit Mehta</w:t>
-            </w:r>
-          </w:p>
-        </w:tc>
-        <w:tc>
-          <w:tcPr>
-            <w:tcW w:type="dxa" w:w="2880"/>
-          </w:tcPr>
-          <w:p>
-            <w:r>
-              <w:rPr>
-                <w:sz w:val="14"/>
-              </w:rPr>
-              <w:t>UK</w:t>
-            </w:r>
-          </w:p>
-        </w:tc>
-        <w:tc>
-          <w:tcPr>
-            <w:tcW w:type="dxa" w:w="2880"/>
-          </w:tcPr>
-          <w:p>
-            <w:r>
-              <w:rPr>
-                <w:sz w:val="14"/>
-              </w:rPr>
-              <w:t>Travelling with a child required extra time at sec</w:t>
-            </w:r>
-          </w:p>
-        </w:tc>
-      </w:tr>
-      <w:tr>
-        <w:tc>
-          <w:tcPr>
-            <w:tcW w:type="dxa" w:w="2880"/>
-          </w:tcPr>
-          <w:p>
-            <w:r>
-              <w:rPr>
-                <w:sz w:val="14"/>
-              </w:rPr>
-              <w:t>Neha Gupta</w:t>
-            </w:r>
-          </w:p>
-        </w:tc>
-        <w:tc>
-          <w:tcPr>
-            <w:tcW w:type="dxa" w:w="2880"/>
-          </w:tcPr>
-          <w:p>
-            <w:r>
-              <w:rPr>
-                <w:sz w:val="14"/>
-              </w:rPr>
-              <w:t>Australia</w:t>
-            </w:r>
-          </w:p>
-        </w:tc>
-        <w:tc>
-          <w:tcPr>
-            <w:tcW w:type="dxa" w:w="2880"/>
-          </w:tcPr>
-          <w:p>
-            <w:r>
-              <w:rPr>
-                <w:sz w:val="14"/>
-              </w:rPr>
-              <w:t>Elderly assistance was provided but waiting time w</w:t>
-            </w:r>
-          </w:p>
-        </w:tc>
-      </w:tr>
-      <w:tr>
-        <w:tc>
-          <w:tcPr>
-            <w:tcW w:type="dxa" w:w="2880"/>
-          </w:tcPr>
-          <w:p>
-            <w:r>
-              <w:rPr>
-                <w:sz w:val="14"/>
-              </w:rPr>
-              <w:t>Kunal Shah</w:t>
-            </w:r>
-          </w:p>
-        </w:tc>
-        <w:tc>
-          <w:tcPr>
-            <w:tcW w:type="dxa" w:w="2880"/>
-          </w:tcPr>
-          <w:p>
-            <w:r>
-              <w:rPr>
-                <w:sz w:val="14"/>
-              </w:rPr>
-              <w:t>Singapore</w:t>
-            </w:r>
-          </w:p>
-        </w:tc>
-        <w:tc>
-          <w:tcPr>
-            <w:tcW w:type="dxa" w:w="2880"/>
-          </w:tcPr>
-          <w:p>
-            <w:r>
-              <w:rPr>
-                <w:sz w:val="14"/>
-              </w:rPr>
-              <w:t>Fast check-in and smooth verification process.</w:t>
-            </w:r>
-          </w:p>
-        </w:tc>
-      </w:tr>
-      <w:tr>
-        <w:tc>
-          <w:tcPr>
-            <w:tcW w:type="dxa" w:w="2880"/>
-          </w:tcPr>
-          <w:p>
-            <w:r>
-              <w:rPr>
-                <w:sz w:val="14"/>
-              </w:rPr>
-              <w:t>Kavya Iyer</w:t>
-            </w:r>
-          </w:p>
-        </w:tc>
-        <w:tc>
-          <w:tcPr>
-            <w:tcW w:type="dxa" w:w="2880"/>
-          </w:tcPr>
-          <w:p>
-            <w:r>
-              <w:rPr>
-                <w:sz w:val="14"/>
-              </w:rPr>
-              <w:t>Italy</w:t>
-            </w:r>
-          </w:p>
-        </w:tc>
-        <w:tc>
-          <w:tcPr>
-            <w:tcW w:type="dxa" w:w="2880"/>
-          </w:tcPr>
-          <w:p>
-            <w:r>
-              <w:rPr>
-                <w:sz w:val="14"/>
-              </w:rPr>
-              <w:t>Family travel was good but baggage handling was sl</w:t>
-            </w:r>
-          </w:p>
-        </w:tc>
-      </w:tr>
-    </w:tbl>
-    <w:p/>
-    <w:p>
-      <w:pPr>
-        <w:pStyle w:val="Heading1"/>
-      </w:pPr>
-      <w:r>
-        <w:lastRenderedPageBreak/>
-        <w:t>3. Feedback Analysis</w:t>
-      </w:r>
-    </w:p>
-    <w:p>
-      <w:pPr>
-        <w:pStyle w:val="Heading2"/>
-      </w:pPr>
-      <w:r>
-        <w:t>feedback_gui.py</w:t>
-      </w:r>
-    </w:p>
-    <w:p>
-      <w:pPr>
-        <w:spacing w:before="120" w:after="120"/>
-      </w:pPr>
-      <w:r>
-        <w:rPr>
-          <w:rFonts w:ascii="Consolas" w:hAnsi="Consolas"/>
-          <w:sz w:val="16"/>
-        </w:rPr>
-        <w:t>import tkinter as tk</w:t>
-      </w:r>
-      <w:r>
-        <w:rPr>
-          <w:rFonts w:ascii="Consolas" w:hAnsi="Consolas"/>
-          <w:sz w:val="16"/>
-        </w:rPr>
-        <w:br/>
-        <w:t>from tkinter import scrolledtext, messagebox</w:t>
-      </w:r>
-      <w:r>
-        <w:rPr>
-          <w:rFonts w:ascii="Consolas" w:hAnsi="Consolas"/>
-          <w:sz w:val="16"/>
-        </w:rPr>
-        <w:br/>
-        <w:t>import pandas as pd</w:t>
-      </w:r>
-      <w:r>
-        <w:rPr>
-          <w:rFonts w:ascii="Consolas" w:hAnsi="Consolas"/>
-          <w:sz w:val="16"/>
-        </w:rPr>
-        <w:br/>
-        <w:t>from textblob import TextBlob</w:t>
-      </w:r>
-      <w:r>
-        <w:rPr>
-          <w:rFonts w:ascii="Consolas" w:hAnsi="Consolas"/>
-          <w:sz w:val="16"/>
-        </w:rPr>
-        <w:br/>
-        <w:t>import os</w:t>
-      </w:r>
-      <w:r>
-        <w:rPr>
-          <w:rFonts w:ascii="Consolas" w:hAnsi="Consolas"/>
-          <w:sz w:val="16"/>
-        </w:rPr>
-        <w:br/>
-        <w:t>import time</w:t>
-      </w:r>
-      <w:r>
-        <w:rPr>
-          <w:rFonts w:ascii="Consolas" w:hAnsi="Consolas"/>
-          <w:sz w:val="16"/>
-        </w:rPr>
-        <w:br/>
-      </w:r>
-      <w:r>
-        <w:rPr>
-          <w:rFonts w:ascii="Consolas" w:hAnsi="Consolas"/>
-          <w:sz w:val="16"/>
-        </w:rPr>
-        <w:br/>
-        <w:t>def sentiment(text):</w:t>
-      </w:r>
-      <w:r>
-        <w:rPr>
-          <w:rFonts w:ascii="Consolas" w:hAnsi="Consolas"/>
-          <w:sz w:val="16"/>
-        </w:rPr>
-        <w:br/>
-        <w:t xml:space="preserve">    p = TextBlob(str(text)).sentiment.polarity</w:t>
-      </w:r>
-      <w:r>
-        <w:rPr>
-          <w:rFonts w:ascii="Consolas" w:hAnsi="Consolas"/>
-          <w:sz w:val="16"/>
-        </w:rPr>
-        <w:br/>
-        <w:t xml:space="preserve">    if p &gt; 0: return "Positive"</w:t>
-      </w:r>
-      <w:r>
-        <w:rPr>
-          <w:rFonts w:ascii="Consolas" w:hAnsi="Consolas"/>
-          <w:sz w:val="16"/>
-        </w:rPr>
-        <w:br/>
-        <w:t xml:space="preserve">    if p &lt; 0: return "Negative"</w:t>
-      </w:r>
-      <w:r>
-        <w:rPr>
-          <w:rFonts w:ascii="Consolas" w:hAnsi="Consolas"/>
-          <w:sz w:val="16"/>
-        </w:rPr>
-        <w:br/>
-        <w:t xml:space="preserve">    return "Neutral"</w:t>
-      </w:r>
-      <w:r>
-        <w:rPr>
-          <w:rFonts w:ascii="Consolas" w:hAnsi="Consolas"/>
-          <w:sz w:val="16"/>
-        </w:rPr>
-        <w:br/>
-      </w:r>
-      <w:r>
-        <w:rPr>
-          <w:rFonts w:ascii="Consolas" w:hAnsi="Consolas"/>
-          <w:sz w:val="16"/>
-        </w:rPr>
-        <w:br/>
-        <w:t>def analyze():</w:t>
-      </w:r>
-      <w:r>
-        <w:rPr>
-          <w:rFonts w:ascii="Consolas" w:hAnsi="Consolas"/>
-          <w:sz w:val="16"/>
-        </w:rPr>
-        <w:br/>
-        <w:t xml:space="preserve">    try:</w:t>
-      </w:r>
-      <w:r>
-        <w:rPr>
-          <w:rFonts w:ascii="Consolas" w:hAnsi="Consolas"/>
-          <w:sz w:val="16"/>
-        </w:rPr>
-        <w:br/>
-        <w:t xml:space="preserve">        df = pd.read_csv("passenger_registration.csv")</w:t>
-      </w:r>
-      <w:r>
-        <w:rPr>
-          <w:rFonts w:ascii="Consolas" w:hAnsi="Consolas"/>
-          <w:sz w:val="16"/>
-        </w:rPr>
-        <w:br/>
-        <w:t xml:space="preserve">        </w:t>
-      </w:r>
-      <w:r>
-        <w:rPr>
-          <w:rFonts w:ascii="Consolas" w:hAnsi="Consolas"/>
-          <w:sz w:val="16"/>
-        </w:rPr>
-        <w:br/>
-        <w:t xml:space="preserve">        if len(df) == 0:</w:t>
-      </w:r>
-      <w:r>
-        <w:rPr>
-          <w:rFonts w:ascii="Consolas" w:hAnsi="Consolas"/>
-          <w:sz w:val="16"/>
-        </w:rPr>
-        <w:br/>
-        <w:t xml:space="preserve">            messagebox.showwarning("No Data", "Please enter travel data first!")</w:t>
-      </w:r>
-      <w:r>
-        <w:rPr>
-          <w:rFonts w:ascii="Consolas" w:hAnsi="Consolas"/>
-          <w:sz w:val="16"/>
-        </w:rPr>
-        <w:br/>
-        <w:t xml:space="preserve">            return</w:t>
-      </w:r>
-      <w:r>
-        <w:rPr>
-          <w:rFonts w:ascii="Consolas" w:hAnsi="Consolas"/>
-          <w:sz w:val="16"/>
-        </w:rPr>
-        <w:br/>
-        <w:t xml:space="preserve">        </w:t>
-      </w:r>
-      <w:r>
-        <w:rPr>
-          <w:rFonts w:ascii="Consolas" w:hAnsi="Consolas"/>
-          <w:sz w:val="16"/>
-        </w:rPr>
-        <w:br/>
-        <w:t xml:space="preserve">        df["Sentiment"] = df["Travel_Feedback"].fillna("").apply(sentiment)</w:t>
-      </w:r>
-      <w:r>
-        <w:rPr>
-          <w:rFonts w:ascii="Consolas" w:hAnsi="Consolas"/>
-          <w:sz w:val="16"/>
-        </w:rPr>
-        <w:br/>
-        <w:t xml:space="preserve">        </w:t>
-      </w:r>
-      <w:r>
-        <w:rPr>
-          <w:rFonts w:ascii="Consolas" w:hAnsi="Consolas"/>
-          <w:sz w:val="16"/>
-        </w:rPr>
-        <w:br/>
-        <w:t xml:space="preserve">        # Try to save CSV with retry</w:t>
-      </w:r>
-      <w:r>
-        <w:rPr>
-          <w:rFonts w:ascii="Consolas" w:hAnsi="Consolas"/>
-          <w:sz w:val="16"/>
-        </w:rPr>
-        <w:br/>
-        <w:t xml:space="preserve">        max_retries = 3</w:t>
-      </w:r>
-      <w:r>
-        <w:rPr>
-          <w:rFonts w:ascii="Consolas" w:hAnsi="Consolas"/>
-          <w:sz w:val="16"/>
-        </w:rPr>
-        <w:br/>
-        <w:t xml:space="preserve">        for attempt in range(max_retries):</w:t>
-      </w:r>
-      <w:r>
-        <w:rPr>
-          <w:rFonts w:ascii="Consolas" w:hAnsi="Consolas"/>
-          <w:sz w:val="16"/>
-        </w:rPr>
-        <w:br/>
-        <w:t xml:space="preserve">            try:</w:t>
-      </w:r>
-      <w:r>
-        <w:rPr>
-          <w:rFonts w:ascii="Consolas" w:hAnsi="Consolas"/>
-          <w:sz w:val="16"/>
-        </w:rPr>
-        <w:br/>
-        <w:t xml:space="preserve">                if os.path.exists("sentiment_analysis.csv"):</w:t>
-      </w:r>
-      <w:r>
-        <w:rPr>
-          <w:rFonts w:ascii="Consolas" w:hAnsi="Consolas"/>
-          <w:sz w:val="16"/>
-        </w:rPr>
-        <w:br/>
-        <w:t xml:space="preserve">                    try:</w:t>
-      </w:r>
-      <w:r>
-        <w:rPr>
-          <w:rFonts w:ascii="Consolas" w:hAnsi="Consolas"/>
-          <w:sz w:val="16"/>
-        </w:rPr>
-        <w:br/>
-        <w:t xml:space="preserve">                        os.remove("sentiment_analysis.csv")</w:t>
-      </w:r>
-      <w:r>
-        <w:rPr>
-          <w:rFonts w:ascii="Consolas" w:hAnsi="Consolas"/>
-          <w:sz w:val="16"/>
-        </w:rPr>
-        <w:br/>
-        <w:t xml:space="preserve">                    except:</w:t>
-      </w:r>
-      <w:r>
-        <w:rPr>
-          <w:rFonts w:ascii="Consolas" w:hAnsi="Consolas"/>
-          <w:sz w:val="16"/>
-        </w:rPr>
-        <w:br/>
-        <w:t xml:space="preserve">                        time.sleep(0.5)</w:t>
-      </w:r>
-      <w:r>
-        <w:rPr>
-          <w:rFonts w:ascii="Consolas" w:hAnsi="Consolas"/>
-          <w:sz w:val="16"/>
-        </w:rPr>
-        <w:br/>
-        <w:t xml:space="preserve">                </w:t>
-      </w:r>
-      <w:r>
-        <w:rPr>
-          <w:rFonts w:ascii="Consolas" w:hAnsi="Consolas"/>
-          <w:sz w:val="16"/>
-        </w:rPr>
-        <w:br/>
-        <w:t xml:space="preserve">                df.to_csv("sentiment_analysis.csv", index=False)</w:t>
-      </w:r>
-      <w:r>
-        <w:rPr>
-          <w:rFonts w:ascii="Consolas" w:hAnsi="Consolas"/>
-          <w:sz w:val="16"/>
-        </w:rPr>
-        <w:br/>
-        <w:t xml:space="preserve">                break</w:t>
-      </w:r>
-      <w:r>
-        <w:rPr>
-          <w:rFonts w:ascii="Consolas" w:hAnsi="Consolas"/>
-          <w:sz w:val="16"/>
-        </w:rPr>
-        <w:br/>
-        <w:t xml:space="preserve">            except PermissionError:</w:t>
-      </w:r>
-      <w:r>
-        <w:rPr>
-          <w:rFonts w:ascii="Consolas" w:hAnsi="Consolas"/>
-          <w:sz w:val="16"/>
-        </w:rPr>
-        <w:br/>
-        <w:t xml:space="preserve">                if attempt &lt; max_retries - 1:</w:t>
-      </w:r>
-      <w:r>
-        <w:rPr>
-          <w:rFonts w:ascii="Consolas" w:hAnsi="Consolas"/>
-          <w:sz w:val="16"/>
-        </w:rPr>
-        <w:br/>
-        <w:t xml:space="preserve">                    time.sleep(0.5)</w:t>
-      </w:r>
-      <w:r>
-        <w:rPr>
-          <w:rFonts w:ascii="Consolas" w:hAnsi="Consolas"/>
-          <w:sz w:val="16"/>
-        </w:rPr>
-        <w:br/>
-        <w:t xml:space="preserve">                else:</w:t>
-      </w:r>
-      <w:r>
-        <w:rPr>
-          <w:rFonts w:ascii="Consolas" w:hAnsi="Consolas"/>
-          <w:sz w:val="16"/>
-        </w:rPr>
-        <w:br/>
-        <w:t xml:space="preserve">                    messagebox.showwarning("File Locked", "Could not save CSV (file locked), but analysis displayed below.")</w:t>
-      </w:r>
-      <w:r>
-        <w:rPr>
-          <w:rFonts w:ascii="Consolas" w:hAnsi="Consolas"/>
-          <w:sz w:val="16"/>
-        </w:rPr>
-        <w:br/>
-        <w:t xml:space="preserve">        </w:t>
-      </w:r>
-      <w:r>
-        <w:rPr>
-          <w:rFonts w:ascii="Consolas" w:hAnsi="Consolas"/>
-          <w:sz w:val="16"/>
-        </w:rPr>
-        <w:br/>
-        <w:t xml:space="preserve">        messagebox.showinfo("Success", "Feedback analysis complete!")</w:t>
-      </w:r>
-      <w:r>
-        <w:rPr>
-          <w:rFonts w:ascii="Consolas" w:hAnsi="Consolas"/>
-          <w:sz w:val="16"/>
-        </w:rPr>
-        <w:br/>
-      </w:r>
-      <w:r>
-        <w:rPr>
-          <w:rFonts w:ascii="Consolas" w:hAnsi="Consolas"/>
-          <w:sz w:val="16"/>
-        </w:rPr>
-        <w:br/>
-        <w:t xml:space="preserve">        out.delete(1.0, tk.END)</w:t>
-      </w:r>
-      <w:r>
-        <w:rPr>
-          <w:rFonts w:ascii="Consolas" w:hAnsi="Consolas"/>
-          <w:sz w:val="16"/>
-        </w:rPr>
-        <w:br/>
-        <w:t xml:space="preserve">        out.insert(tk.END, "━━ FEEDBACK SENTIMENT ANALYSIS ━━\n\n")</w:t>
-      </w:r>
-      <w:r>
-        <w:rPr>
-          <w:rFonts w:ascii="Consolas" w:hAnsi="Consolas"/>
-          <w:sz w:val="16"/>
-        </w:rPr>
-        <w:br/>
-        <w:t xml:space="preserve">        </w:t>
-      </w:r>
-      <w:r>
-        <w:rPr>
-          <w:rFonts w:ascii="Consolas" w:hAnsi="Consolas"/>
-          <w:sz w:val="16"/>
-        </w:rPr>
-        <w:br/>
-        <w:t xml:space="preserve">        for idx, (_, r) in enumerate(df.iterrows(), 1):</w:t>
-      </w:r>
-      <w:r>
-        <w:rPr>
-          <w:rFonts w:ascii="Consolas" w:hAnsi="Consolas"/>
-          <w:sz w:val="16"/>
-        </w:rPr>
-        <w:br/>
-        <w:t xml:space="preserve">            feedback = str(r['Travel_Feedback'])[:100] if pd.notna(r['Travel_Feedback']) else "No feedback"</w:t>
-      </w:r>
-      <w:r>
-        <w:rPr>
-          <w:rFonts w:ascii="Consolas" w:hAnsi="Consolas"/>
-          <w:sz w:val="16"/>
-        </w:rPr>
-        <w:br/>
-        <w:t xml:space="preserve">            sentiment_val = r['Sentiment']</w:t>
-      </w:r>
-      <w:r>
-        <w:rPr>
-          <w:rFonts w:ascii="Consolas" w:hAnsi="Consolas"/>
-          <w:sz w:val="16"/>
-        </w:rPr>
-        <w:br/>
-        <w:t xml:space="preserve">            out.insert(tk.END, f"{idx}. Feedback: {feedback}\n   → Sentiment: {sentiment_val}\n\n")</w:t>
-      </w:r>
-      <w:r>
-        <w:rPr>
-          <w:rFonts w:ascii="Consolas" w:hAnsi="Consolas"/>
-          <w:sz w:val="16"/>
-        </w:rPr>
-        <w:br/>
-        <w:t xml:space="preserve">        </w:t>
-      </w:r>
-      <w:r>
-        <w:rPr>
-          <w:rFonts w:ascii="Consolas" w:hAnsi="Consolas"/>
-          <w:sz w:val="16"/>
-        </w:rPr>
-        <w:br/>
-        <w:t xml:space="preserve">        # Summary</w:t>
-      </w:r>
-      <w:r>
-        <w:rPr>
-          <w:rFonts w:ascii="Consolas" w:hAnsi="Consolas"/>
-          <w:sz w:val="16"/>
-        </w:rPr>
-        <w:br/>
-      </w:r>
-      <w:r>
-        <w:rPr>
-          <w:rFonts w:ascii="Consolas" w:hAnsi="Consolas"/>
-          <w:sz w:val="16"/>
-        </w:rPr>
-        <w:lastRenderedPageBreak/>
-        <w:t xml:space="preserve">        sentiment_counts = df['Sentiment'].value_counts()</w:t>
-      </w:r>
-      <w:r>
-        <w:rPr>
-          <w:rFonts w:ascii="Consolas" w:hAnsi="Consolas"/>
-          <w:sz w:val="16"/>
-        </w:rPr>
-        <w:br/>
-        <w:t xml:space="preserve">        out.insert(tk.END, "\n━━ SUMMARY ━━\n")</w:t>
-      </w:r>
-      <w:r>
-        <w:rPr>
-          <w:rFonts w:ascii="Consolas" w:hAnsi="Consolas"/>
-          <w:sz w:val="16"/>
-        </w:rPr>
-        <w:br/>
-        <w:t xml:space="preserve">        for sentiment_type, count in sentiment_counts.items():</w:t>
-      </w:r>
-      <w:r>
-        <w:rPr>
-          <w:rFonts w:ascii="Consolas" w:hAnsi="Consolas"/>
-          <w:sz w:val="16"/>
-        </w:rPr>
-        <w:br/>
-        <w:t xml:space="preserve">            out.insert(tk.END, f"{sentiment_type}: {count}\n")</w:t>
-      </w:r>
-      <w:r>
-        <w:rPr>
-          <w:rFonts w:ascii="Consolas" w:hAnsi="Consolas"/>
-          <w:sz w:val="16"/>
-        </w:rPr>
-        <w:br/>
-        <w:t xml:space="preserve">            </w:t>
-      </w:r>
-      <w:r>
-        <w:rPr>
-          <w:rFonts w:ascii="Consolas" w:hAnsi="Consolas"/>
-          <w:sz w:val="16"/>
-        </w:rPr>
-        <w:br/>
-        <w:t xml:space="preserve">    except FileNotFoundError:</w:t>
-      </w:r>
-      <w:r>
-        <w:rPr>
-          <w:rFonts w:ascii="Consolas" w:hAnsi="Consolas"/>
-          <w:sz w:val="16"/>
-        </w:rPr>
-        <w:br/>
-        <w:t xml:space="preserve">        messagebox.showerror("Error", "passenger_registration.csv not found! Enter data first.")</w:t>
-      </w:r>
-      <w:r>
-        <w:rPr>
-          <w:rFonts w:ascii="Consolas" w:hAnsi="Consolas"/>
-          <w:sz w:val="16"/>
-        </w:rPr>
-        <w:br/>
-        <w:t xml:space="preserve">    except Exception as e:</w:t>
-      </w:r>
-      <w:r>
-        <w:rPr>
-          <w:rFonts w:ascii="Consolas" w:hAnsi="Consolas"/>
-          <w:sz w:val="16"/>
-        </w:rPr>
-        <w:br/>
-        <w:t xml:space="preserve">        messagebox.showerror("Error", f"Error: {str(e)}")</w:t>
-      </w:r>
-      <w:r>
-        <w:rPr>
-          <w:rFonts w:ascii="Consolas" w:hAnsi="Consolas"/>
-          <w:sz w:val="16"/>
-        </w:rPr>
-        <w:br/>
-      </w:r>
-      <w:r>
-        <w:rPr>
-          <w:rFonts w:ascii="Consolas" w:hAnsi="Consolas"/>
-          <w:sz w:val="16"/>
-        </w:rPr>
-        <w:br/>
-        <w:t>root = tk.Tk()</w:t>
-      </w:r>
-      <w:r>
-        <w:rPr>
-          <w:rFonts w:ascii="Consolas" w:hAnsi="Consolas"/>
-          <w:sz w:val="16"/>
-        </w:rPr>
-        <w:br/>
-        <w:t>root.title("Feedback Analysis")</w:t>
-      </w:r>
-      <w:r>
-        <w:rPr>
-          <w:rFonts w:ascii="Consolas" w:hAnsi="Consolas"/>
-          <w:sz w:val="16"/>
-        </w:rPr>
-        <w:br/>
-        <w:t>root.geometry("700x500")</w:t>
-      </w:r>
-      <w:r>
-        <w:rPr>
-          <w:rFonts w:ascii="Consolas" w:hAnsi="Consolas"/>
-          <w:sz w:val="16"/>
-        </w:rPr>
-        <w:br/>
-      </w:r>
-      <w:r>
-        <w:rPr>
-          <w:rFonts w:ascii="Consolas" w:hAnsi="Consolas"/>
-          <w:sz w:val="16"/>
-        </w:rPr>
-        <w:br/>
-        <w:t>tk.Button(root, text="Re-Analyze Feedback", command=analyze, font=("Arial", 12, "bold"),</w:t>
-      </w:r>
-      <w:r>
-        <w:rPr>
-          <w:rFonts w:ascii="Consolas" w:hAnsi="Consolas"/>
-          <w:sz w:val="16"/>
-        </w:rPr>
-        <w:br/>
-        <w:t xml:space="preserve">          bg="#27ae60", fg="white", padx=10, pady=8).pack(pady=10)</w:t>
-      </w:r>
-      <w:r>
-        <w:rPr>
-          <w:rFonts w:ascii="Consolas" w:hAnsi="Consolas"/>
-          <w:sz w:val="16"/>
-        </w:rPr>
-        <w:br/>
-        <w:t>out = scrolledtext.ScrolledText(root, width=85, height=25, font=("Arial", 10))</w:t>
-      </w:r>
-      <w:r>
-        <w:rPr>
-          <w:rFonts w:ascii="Consolas" w:hAnsi="Consolas"/>
-          <w:sz w:val="16"/>
-        </w:rPr>
-        <w:br/>
-        <w:t>out.pack()</w:t>
-      </w:r>
-      <w:r>
-        <w:rPr>
-          <w:rFonts w:ascii="Consolas" w:hAnsi="Consolas"/>
-          <w:sz w:val="16"/>
-        </w:rPr>
-        <w:br/>
-      </w:r>
-      <w:r>
-        <w:rPr>
-          <w:rFonts w:ascii="Consolas" w:hAnsi="Consolas"/>
-          <w:sz w:val="16"/>
-        </w:rPr>
-        <w:br/>
-        <w:t>root.after(100, analyze)</w:t>
-      </w:r>
-      <w:r>
-        <w:rPr>
-          <w:rFonts w:ascii="Consolas" w:hAnsi="Consolas"/>
-          <w:sz w:val="16"/>
-        </w:rPr>
-        <w:br/>
-        <w:t>root.mainloop()</w:t>
-      </w:r>
-      <w:r>
-        <w:rPr>
-          <w:rFonts w:ascii="Consolas" w:hAnsi="Consolas"/>
-          <w:sz w:val="16"/>
-        </w:rPr>
-        <w:br/>
-      </w:r>
-    </w:p>
-    <w:p>
-      <w:pPr>
-        <w:spacing w:before="120" w:after="120"/>
-      </w:pPr>
-      <w:r>
-        <w:drawing>
-          <wp:inline distT="0" distB="0" distL="0" distR="0" wp14:anchorId="51EDB278" wp14:editId="2BC84E95">
-            <wp:extent cx="4846320" cy="3486658"/>
-            <wp:effectExtent l="0" t="0" r="0" b="0"/>
-            <wp:docPr id="59038674" name="Picture 1"/>
-            <wp:cNvGraphicFramePr>
-              <a:graphicFrameLocks xmlns:a="http://schemas.openxmlformats.org/drawingml/2006/main" noChangeAspect="1"/>
-            </wp:cNvGraphicFramePr>
-            <a:graphic xmlns:a="http://schemas.openxmlformats.org/drawingml/2006/main">
-              <a:graphicData uri="http://schemas.openxmlformats.org/drawingml/2006/picture">
-                <pic:pic xmlns:pic="http://schemas.openxmlformats.org/drawingml/2006/picture">
-                  <pic:nvPicPr>
-                    <pic:cNvPr id="59038674" name=""/>
-                    <pic:cNvPicPr/>
-                  </pic:nvPicPr>
-                  <pic:blipFill rotWithShape="1">
-                    <a:blip r:embed="rId9"/>
-                    <a:srcRect b="4369"/>
-                    <a:stretch>
-                      <a:fillRect/>
-                    </a:stretch>
-                  </pic:blipFill>
-                  <pic:spPr bwMode="auto">
-                    <a:xfrm>
-                      <a:off x="0" y="0"/>
-                      <a:ext cx="4898653" cy="3524308"/>
-                    </a:xfrm>
-                    <a:prstGeom prst="rect">
-                      <a:avLst/>
-                    </a:prstGeom>
-                    <a:ln>
-                      <a:noFill/>
-                    </a:ln>
-                    <a:extLst>
-                      <a:ext uri="{53640926-AAD7-44D8-BBD7-CCE9431645EC}">
-                        <a14:shadowObscured xmlns:a14="http://schemas.microsoft.com/office/drawing/2010/main"/>
-                      </a:ext>
-                    </a:extLst>
-                  </pic:spPr>
-                </pic:pic>
-              </a:graphicData>
-            </a:graphic>
-          </wp:inline>
-        </w:drawing>
-      </w:r>
-      <w:r>
-        <w:drawing>
-          <wp:inline distT="0" distB="0" distL="0" distR="0" wp14:anchorId="34EF0930" wp14:editId="1D0FDF4E">
-            <wp:extent cx="4844727" cy="1577340"/>
-            <wp:effectExtent l="0" t="0" r="0" b="3810"/>
-            <wp:docPr id="788534811" name="Picture 1"/>
-            <wp:cNvGraphicFramePr>
-              <a:graphicFrameLocks xmlns:a="http://schemas.openxmlformats.org/drawingml/2006/main" noChangeAspect="1"/>
-            </wp:cNvGraphicFramePr>
-            <a:graphic xmlns:a="http://schemas.openxmlformats.org/drawingml/2006/main">
-              <a:graphicData uri="http://schemas.openxmlformats.org/drawingml/2006/picture">
-                <pic:pic xmlns:pic="http://schemas.openxmlformats.org/drawingml/2006/picture">
-                  <pic:nvPicPr>
-                    <pic:cNvPr id="788534811" name=""/>
-                    <pic:cNvPicPr/>
-                  </pic:nvPicPr>
-                  <pic:blipFill rotWithShape="1">
-                    <a:blip r:embed="rId10"/>
-                    <a:srcRect t="56136"/>
-                    <a:stretch>
-                      <a:fillRect/>
-                    </a:stretch>
-                  </pic:blipFill>
-                  <pic:spPr bwMode="auto">
-                    <a:xfrm>
-                      <a:off x="0" y="0"/>
-                      <a:ext cx="4856954" cy="1581321"/>
-                    </a:xfrm>
-                    <a:prstGeom prst="rect">
-                      <a:avLst/>
-                    </a:prstGeom>
-                    <a:ln>
-                      <a:noFill/>
-                    </a:ln>
-                    <a:extLst>
-                      <a:ext uri="{53640926-AAD7-44D8-BBD7-CCE9431645EC}">
-                        <a14:shadowObscured xmlns:a14="http://schemas.microsoft.com/office/drawing/2010/main"/>
-                      </a:ext>
-                    </a:extLst>
-                  </pic:spPr>
-                </pic:pic>
-              </a:graphicData>
-            </a:graphic>
-          </wp:inline>
-        </w:drawing>
-      </w:r>
-    </w:p>
-    <w:p>
-      <w:pPr>
-        <w:pStyle w:val="Heading2"/>
-      </w:pPr>
-      <w:r>
-        <w:lastRenderedPageBreak/>
-        <w:t>sentiment_analysis.csv</w:t>
-      </w:r>
-    </w:p>
     <w:tbl>
       <w:tblPr>
         <w:tblStyle w:val="TableGrid"/>
@@ -6490,10 +5586,8 @@
         <w:tblLook w:val="04A0" w:firstRow="1" w:lastRow="0" w:firstColumn="1" w:lastColumn="0" w:noHBand="0" w:noVBand="1"/>
       </w:tblPr>
       <w:tblGrid>
-        <w:gridCol w:w="2160"/>
-        <w:gridCol w:w="2160"/>
-        <w:gridCol w:w="2160"/>
-        <w:gridCol w:w="2160"/>
+        <w:gridCol w:w="2880"/>
+        <w:gridCol w:w="4500"/>
       </w:tblGrid>
       <w:tr>
         <w:trPr>
@@ -6501,21 +5595,24 @@
         </w:trPr>
         <w:tc>
           <w:tcPr>
-            <w:tcW w:w="2160" w:type="dxa"/>
-          </w:tcPr>
-          <w:p>
+            <w:tcW w:w="2880" w:type="dxa"/>
+          </w:tcPr>
+          <w:p>
+            <w:proofErr w:type="spellStart"/>
             <w:r>
               <w:rPr>
                 <w:b/>
                 <w:sz w:val="14"/>
               </w:rPr>
+              <w:lastRenderedPageBreak/>
               <w:t>Full_Name</w:t>
             </w:r>
-          </w:p>
-        </w:tc>
-        <w:tc>
-          <w:tcPr>
-            <w:tcW w:w="2160" w:type="dxa"/>
+            <w:proofErr w:type="spellEnd"/>
+          </w:p>
+        </w:tc>
+        <w:tc>
+          <w:tcPr>
+            <w:tcW w:w="4500" w:type="dxa"/>
           </w:tcPr>
           <w:p>
             <w:r>
@@ -6523,35 +5620,7 @@
                 <w:b/>
                 <w:sz w:val="14"/>
               </w:rPr>
-              <w:t>Destination_Country</w:t>
-            </w:r>
-          </w:p>
-        </w:tc>
-        <w:tc>
-          <w:tcPr>
-            <w:tcW w:w="2160" w:type="dxa"/>
-          </w:tcPr>
-          <w:p>
-            <w:r>
-              <w:rPr>
-                <w:b/>
-                <w:sz w:val="14"/>
-              </w:rPr>
               <w:t>Travel_Feedback</w:t>
-            </w:r>
-          </w:p>
-        </w:tc>
-        <w:tc>
-          <w:tcPr>
-            <w:tcW w:w="2160" w:type="dxa"/>
-          </w:tcPr>
-          <w:p>
-            <w:r>
-              <w:rPr>
-                <w:b/>
-                <w:sz w:val="14"/>
-              </w:rPr>
-              <w:t>Sentiment</w:t>
             </w:r>
           </w:p>
         </w:tc>
@@ -6562,7 +5631,7 @@
         </w:trPr>
         <w:tc>
           <w:tcPr>
-            <w:tcW w:w="2160" w:type="dxa"/>
+            <w:tcW w:w="2880" w:type="dxa"/>
           </w:tcPr>
           <w:p>
             <w:r>
@@ -6575,40 +5644,14 @@
         </w:tc>
         <w:tc>
           <w:tcPr>
-            <w:tcW w:w="2160" w:type="dxa"/>
-          </w:tcPr>
-          <w:p>
-            <w:r>
-              <w:rPr>
-                <w:sz w:val="14"/>
-              </w:rPr>
-              <w:t>France</w:t>
-            </w:r>
-          </w:p>
-        </w:tc>
-        <w:tc>
-          <w:tcPr>
-            <w:tcW w:w="2160" w:type="dxa"/>
-          </w:tcPr>
-          <w:p>
-            <w:r>
-              <w:rPr>
-                <w:sz w:val="14"/>
-              </w:rPr>
-              <w:t>Travelling with family was smooth but se</w:t>
-            </w:r>
-          </w:p>
-        </w:tc>
-        <w:tc>
-          <w:tcPr>
-            <w:tcW w:w="2160" w:type="dxa"/>
-          </w:tcPr>
-          <w:p>
-            <w:r>
-              <w:rPr>
-                <w:sz w:val="14"/>
-              </w:rPr>
-              <w:t>Positive</w:t>
+            <w:tcW w:w="4500" w:type="dxa"/>
+          </w:tcPr>
+          <w:p>
+            <w:r>
+              <w:rPr>
+                <w:sz w:val="14"/>
+              </w:rPr>
+              <w:t>Travelling with family was smooth but security checks took time.</w:t>
             </w:r>
           </w:p>
         </w:tc>
@@ -6619,7 +5662,7 @@
         </w:trPr>
         <w:tc>
           <w:tcPr>
-            <w:tcW w:w="2160" w:type="dxa"/>
+            <w:tcW w:w="2880" w:type="dxa"/>
           </w:tcPr>
           <w:p>
             <w:r>
@@ -6632,40 +5675,14 @@
         </w:tc>
         <w:tc>
           <w:tcPr>
-            <w:tcW w:w="2160" w:type="dxa"/>
-          </w:tcPr>
-          <w:p>
-            <w:r>
-              <w:rPr>
-                <w:sz w:val="14"/>
-              </w:rPr>
-              <w:t>Japan</w:t>
-            </w:r>
-          </w:p>
-        </w:tc>
-        <w:tc>
-          <w:tcPr>
-            <w:tcW w:w="2160" w:type="dxa"/>
-          </w:tcPr>
-          <w:p>
-            <w:r>
-              <w:rPr>
-                <w:sz w:val="14"/>
-              </w:rPr>
-              <w:t xml:space="preserve">Solo travel experience was well managed </w:t>
-            </w:r>
-          </w:p>
-        </w:tc>
-        <w:tc>
-          <w:tcPr>
-            <w:tcW w:w="2160" w:type="dxa"/>
-          </w:tcPr>
-          <w:p>
-            <w:r>
-              <w:rPr>
-                <w:sz w:val="14"/>
-              </w:rPr>
-              <w:t>Neutral</w:t>
+            <w:tcW w:w="4500" w:type="dxa"/>
+          </w:tcPr>
+          <w:p>
+            <w:r>
+              <w:rPr>
+                <w:sz w:val="14"/>
+              </w:rPr>
+              <w:t>Solo travel experience was well managed and staff was helpful.</w:t>
             </w:r>
           </w:p>
         </w:tc>
@@ -6676,7 +5693,7 @@
         </w:trPr>
         <w:tc>
           <w:tcPr>
-            <w:tcW w:w="2160" w:type="dxa"/>
+            <w:tcW w:w="2880" w:type="dxa"/>
           </w:tcPr>
           <w:p>
             <w:r>
@@ -6689,40 +5706,14 @@
         </w:tc>
         <w:tc>
           <w:tcPr>
-            <w:tcW w:w="2160" w:type="dxa"/>
-          </w:tcPr>
-          <w:p>
-            <w:r>
-              <w:rPr>
-                <w:sz w:val="14"/>
-              </w:rPr>
-              <w:t>UAE</w:t>
-            </w:r>
-          </w:p>
-        </w:tc>
-        <w:tc>
-          <w:tcPr>
-            <w:tcW w:w="2160" w:type="dxa"/>
-          </w:tcPr>
-          <w:p>
-            <w:r>
-              <w:rPr>
-                <w:sz w:val="14"/>
-              </w:rPr>
-              <w:t>Business travel was efficient but baggag</w:t>
-            </w:r>
-          </w:p>
-        </w:tc>
-        <w:tc>
-          <w:tcPr>
-            <w:tcW w:w="2160" w:type="dxa"/>
-          </w:tcPr>
-          <w:p>
-            <w:r>
-              <w:rPr>
-                <w:sz w:val="14"/>
-              </w:rPr>
-              <w:t>Neutral</w:t>
+            <w:tcW w:w="4500" w:type="dxa"/>
+          </w:tcPr>
+          <w:p>
+            <w:r>
+              <w:rPr>
+                <w:sz w:val="14"/>
+              </w:rPr>
+              <w:t>Business travel was efficient but baggage handling could improve.</w:t>
             </w:r>
           </w:p>
         </w:tc>
@@ -6733,7 +5724,7 @@
         </w:trPr>
         <w:tc>
           <w:tcPr>
-            <w:tcW w:w="2160" w:type="dxa"/>
+            <w:tcW w:w="2880" w:type="dxa"/>
           </w:tcPr>
           <w:p>
             <w:r>
@@ -6746,40 +5737,14 @@
         </w:tc>
         <w:tc>
           <w:tcPr>
-            <w:tcW w:w="2160" w:type="dxa"/>
-          </w:tcPr>
-          <w:p>
-            <w:r>
-              <w:rPr>
-                <w:sz w:val="14"/>
-              </w:rPr>
-              <w:t>Germany</w:t>
-            </w:r>
-          </w:p>
-        </w:tc>
-        <w:tc>
-          <w:tcPr>
-            <w:tcW w:w="2160" w:type="dxa"/>
-          </w:tcPr>
-          <w:p>
-            <w:r>
-              <w:rPr>
-                <w:sz w:val="14"/>
-              </w:rPr>
-              <w:t>Couple travel was comfortable and immigr</w:t>
-            </w:r>
-          </w:p>
-        </w:tc>
-        <w:tc>
-          <w:tcPr>
-            <w:tcW w:w="2160" w:type="dxa"/>
-          </w:tcPr>
-          <w:p>
-            <w:r>
-              <w:rPr>
-                <w:sz w:val="14"/>
-              </w:rPr>
-              <w:t>Positive</w:t>
+            <w:tcW w:w="4500" w:type="dxa"/>
+          </w:tcPr>
+          <w:p>
+            <w:r>
+              <w:rPr>
+                <w:sz w:val="14"/>
+              </w:rPr>
+              <w:t>Couple travel was comfortable and immigration was quick.</w:t>
             </w:r>
           </w:p>
         </w:tc>
@@ -6790,7 +5755,7 @@
         </w:trPr>
         <w:tc>
           <w:tcPr>
-            <w:tcW w:w="2160" w:type="dxa"/>
+            <w:tcW w:w="2880" w:type="dxa"/>
           </w:tcPr>
           <w:p>
             <w:r>
@@ -6803,40 +5768,14 @@
         </w:tc>
         <w:tc>
           <w:tcPr>
-            <w:tcW w:w="2160" w:type="dxa"/>
-          </w:tcPr>
-          <w:p>
-            <w:r>
-              <w:rPr>
-                <w:sz w:val="14"/>
-              </w:rPr>
-              <w:t>USA</w:t>
-            </w:r>
-          </w:p>
-        </w:tc>
-        <w:tc>
-          <w:tcPr>
-            <w:tcW w:w="2160" w:type="dxa"/>
-          </w:tcPr>
-          <w:p>
-            <w:r>
-              <w:rPr>
-                <w:sz w:val="14"/>
-              </w:rPr>
-              <w:t>Group travel took longer due to multiple</w:t>
-            </w:r>
-          </w:p>
-        </w:tc>
-        <w:tc>
-          <w:tcPr>
-            <w:tcW w:w="2160" w:type="dxa"/>
-          </w:tcPr>
-          <w:p>
-            <w:r>
-              <w:rPr>
-                <w:sz w:val="14"/>
-              </w:rPr>
-              <w:t>Negative</w:t>
+            <w:tcW w:w="4500" w:type="dxa"/>
+          </w:tcPr>
+          <w:p>
+            <w:r>
+              <w:rPr>
+                <w:sz w:val="14"/>
+              </w:rPr>
+              <w:t>Group travel took longer due to multiple baggage checks.</w:t>
             </w:r>
           </w:p>
         </w:tc>
@@ -6847,7 +5786,7 @@
         </w:trPr>
         <w:tc>
           <w:tcPr>
-            <w:tcW w:w="2160" w:type="dxa"/>
+            <w:tcW w:w="2880" w:type="dxa"/>
           </w:tcPr>
           <w:p>
             <w:r>
@@ -6860,40 +5799,14 @@
         </w:tc>
         <w:tc>
           <w:tcPr>
-            <w:tcW w:w="2160" w:type="dxa"/>
-          </w:tcPr>
-          <w:p>
-            <w:r>
-              <w:rPr>
-                <w:sz w:val="14"/>
-              </w:rPr>
-              <w:t>Canada</w:t>
-            </w:r>
-          </w:p>
-        </w:tc>
-        <w:tc>
-          <w:tcPr>
-            <w:tcW w:w="2160" w:type="dxa"/>
-          </w:tcPr>
-          <w:p>
-            <w:r>
-              <w:rPr>
-                <w:sz w:val="14"/>
-              </w:rPr>
-              <w:t>Student travel process was smooth and we</w:t>
-            </w:r>
-          </w:p>
-        </w:tc>
-        <w:tc>
-          <w:tcPr>
-            <w:tcW w:w="2160" w:type="dxa"/>
-          </w:tcPr>
-          <w:p>
-            <w:r>
-              <w:rPr>
-                <w:sz w:val="14"/>
-              </w:rPr>
-              <w:t>Positive</w:t>
+            <w:tcW w:w="4500" w:type="dxa"/>
+          </w:tcPr>
+          <w:p>
+            <w:r>
+              <w:rPr>
+                <w:sz w:val="14"/>
+              </w:rPr>
+              <w:t>Student travel process was smooth and well guided.</w:t>
             </w:r>
           </w:p>
         </w:tc>
@@ -6904,7 +5817,7 @@
         </w:trPr>
         <w:tc>
           <w:tcPr>
-            <w:tcW w:w="2160" w:type="dxa"/>
+            <w:tcW w:w="2880" w:type="dxa"/>
           </w:tcPr>
           <w:p>
             <w:r>
@@ -6917,40 +5830,14 @@
         </w:tc>
         <w:tc>
           <w:tcPr>
-            <w:tcW w:w="2160" w:type="dxa"/>
-          </w:tcPr>
-          <w:p>
-            <w:r>
-              <w:rPr>
-                <w:sz w:val="14"/>
-              </w:rPr>
-              <w:t>UK</w:t>
-            </w:r>
-          </w:p>
-        </w:tc>
-        <w:tc>
-          <w:tcPr>
-            <w:tcW w:w="2160" w:type="dxa"/>
-          </w:tcPr>
-          <w:p>
-            <w:r>
-              <w:rPr>
-                <w:sz w:val="14"/>
-              </w:rPr>
-              <w:t>Travelling with a child required extra t</w:t>
-            </w:r>
-          </w:p>
-        </w:tc>
-        <w:tc>
-          <w:tcPr>
-            <w:tcW w:w="2160" w:type="dxa"/>
-          </w:tcPr>
-          <w:p>
-            <w:r>
-              <w:rPr>
-                <w:sz w:val="14"/>
-              </w:rPr>
-              <w:t>Neutral</w:t>
+            <w:tcW w:w="4500" w:type="dxa"/>
+          </w:tcPr>
+          <w:p>
+            <w:r>
+              <w:rPr>
+                <w:sz w:val="14"/>
+              </w:rPr>
+              <w:t>Travelling with a child required extra time at security.</w:t>
             </w:r>
           </w:p>
         </w:tc>
@@ -6961,7 +5848,7 @@
         </w:trPr>
         <w:tc>
           <w:tcPr>
-            <w:tcW w:w="2160" w:type="dxa"/>
+            <w:tcW w:w="2880" w:type="dxa"/>
           </w:tcPr>
           <w:p>
             <w:r>
@@ -6974,40 +5861,14 @@
         </w:tc>
         <w:tc>
           <w:tcPr>
-            <w:tcW w:w="2160" w:type="dxa"/>
-          </w:tcPr>
-          <w:p>
-            <w:r>
-              <w:rPr>
-                <w:sz w:val="14"/>
-              </w:rPr>
-              <w:t>Australia</w:t>
-            </w:r>
-          </w:p>
-        </w:tc>
-        <w:tc>
-          <w:tcPr>
-            <w:tcW w:w="2160" w:type="dxa"/>
-          </w:tcPr>
-          <w:p>
-            <w:r>
-              <w:rPr>
-                <w:sz w:val="14"/>
-              </w:rPr>
-              <w:t>Elderly assistance was provided but wait</w:t>
-            </w:r>
-          </w:p>
-        </w:tc>
-        <w:tc>
-          <w:tcPr>
-            <w:tcW w:w="2160" w:type="dxa"/>
-          </w:tcPr>
-          <w:p>
-            <w:r>
-              <w:rPr>
-                <w:sz w:val="14"/>
-              </w:rPr>
-              <w:t>Positive</w:t>
+            <w:tcW w:w="4500" w:type="dxa"/>
+          </w:tcPr>
+          <w:p>
+            <w:r>
+              <w:rPr>
+                <w:sz w:val="14"/>
+              </w:rPr>
+              <w:t>Elderly assistance was provided but waiting time was high.</w:t>
             </w:r>
           </w:p>
         </w:tc>
@@ -7018,7 +5879,7 @@
         </w:trPr>
         <w:tc>
           <w:tcPr>
-            <w:tcW w:w="2160" w:type="dxa"/>
+            <w:tcW w:w="2880" w:type="dxa"/>
           </w:tcPr>
           <w:p>
             <w:r>
@@ -7031,40 +5892,14 @@
         </w:tc>
         <w:tc>
           <w:tcPr>
-            <w:tcW w:w="2160" w:type="dxa"/>
-          </w:tcPr>
-          <w:p>
-            <w:r>
-              <w:rPr>
-                <w:sz w:val="14"/>
-              </w:rPr>
-              <w:t>Singapore</w:t>
-            </w:r>
-          </w:p>
-        </w:tc>
-        <w:tc>
-          <w:tcPr>
-            <w:tcW w:w="2160" w:type="dxa"/>
-          </w:tcPr>
-          <w:p>
-            <w:r>
-              <w:rPr>
-                <w:sz w:val="14"/>
-              </w:rPr>
-              <w:t>Fast check-in and smooth verification pr</w:t>
-            </w:r>
-          </w:p>
-        </w:tc>
-        <w:tc>
-          <w:tcPr>
-            <w:tcW w:w="2160" w:type="dxa"/>
-          </w:tcPr>
-          <w:p>
-            <w:r>
-              <w:rPr>
-                <w:sz w:val="14"/>
-              </w:rPr>
-              <w:t>Positive</w:t>
+            <w:tcW w:w="4500" w:type="dxa"/>
+          </w:tcPr>
+          <w:p>
+            <w:r>
+              <w:rPr>
+                <w:sz w:val="14"/>
+              </w:rPr>
+              <w:t>Fast check-in and smooth verification process.</w:t>
             </w:r>
           </w:p>
         </w:tc>
@@ -7075,7 +5910,7 @@
         </w:trPr>
         <w:tc>
           <w:tcPr>
-            <w:tcW w:w="2160" w:type="dxa"/>
+            <w:tcW w:w="2880" w:type="dxa"/>
           </w:tcPr>
           <w:p>
             <w:r>
@@ -7088,40 +5923,14 @@
         </w:tc>
         <w:tc>
           <w:tcPr>
-            <w:tcW w:w="2160" w:type="dxa"/>
-          </w:tcPr>
-          <w:p>
-            <w:r>
-              <w:rPr>
-                <w:sz w:val="14"/>
-              </w:rPr>
-              <w:t>Italy</w:t>
-            </w:r>
-          </w:p>
-        </w:tc>
-        <w:tc>
-          <w:tcPr>
-            <w:tcW w:w="2160" w:type="dxa"/>
-          </w:tcPr>
-          <w:p>
-            <w:r>
-              <w:rPr>
-                <w:sz w:val="14"/>
-              </w:rPr>
-              <w:t>Family travel was good but baggage handl</w:t>
-            </w:r>
-          </w:p>
-        </w:tc>
-        <w:tc>
-          <w:tcPr>
-            <w:tcW w:w="2160" w:type="dxa"/>
-          </w:tcPr>
-          <w:p>
-            <w:r>
-              <w:rPr>
-                <w:sz w:val="14"/>
-              </w:rPr>
-              <w:t>Positive</w:t>
+            <w:tcW w:w="4500" w:type="dxa"/>
+          </w:tcPr>
+          <w:p>
+            <w:r>
+              <w:rPr>
+                <w:sz w:val="14"/>
+              </w:rPr>
+              <w:t>Family travel was good but baggage handling was slow.</w:t>
             </w:r>
           </w:p>
         </w:tc>
@@ -7130,6 +5939,1372 @@
     <w:p/>
     <w:p>
       <w:pPr>
+        <w:pStyle w:val="Heading1"/>
+      </w:pPr>
+      <w:r>
+        <w:t>3. Feedback Analysis</w:t>
+      </w:r>
+    </w:p>
+    <w:p>
+      <w:pPr>
+        <w:pStyle w:val="Heading2"/>
+      </w:pPr>
+      <w:r>
+        <w:t>feedback_gui.py</w:t>
+      </w:r>
+    </w:p>
+    <w:p>
+      <w:pPr>
+        <w:spacing w:before="120" w:after="120"/>
+      </w:pPr>
+      <w:r>
+        <w:rPr>
+          <w:rFonts w:ascii="Consolas" w:hAnsi="Consolas"/>
+          <w:sz w:val="16"/>
+        </w:rPr>
+        <w:t>import tkinter as tk</w:t>
+      </w:r>
+      <w:r>
+        <w:rPr>
+          <w:rFonts w:ascii="Consolas" w:hAnsi="Consolas"/>
+          <w:sz w:val="16"/>
+        </w:rPr>
+        <w:br/>
+        <w:t>from tkinter import scrolledtext, messagebox</w:t>
+      </w:r>
+      <w:r>
+        <w:rPr>
+          <w:rFonts w:ascii="Consolas" w:hAnsi="Consolas"/>
+          <w:sz w:val="16"/>
+        </w:rPr>
+        <w:br/>
+        <w:t>import pandas as pd</w:t>
+      </w:r>
+      <w:r>
+        <w:rPr>
+          <w:rFonts w:ascii="Consolas" w:hAnsi="Consolas"/>
+          <w:sz w:val="16"/>
+        </w:rPr>
+        <w:br/>
+        <w:t>from textblob import TextBlob</w:t>
+      </w:r>
+      <w:r>
+        <w:rPr>
+          <w:rFonts w:ascii="Consolas" w:hAnsi="Consolas"/>
+          <w:sz w:val="16"/>
+        </w:rPr>
+        <w:br/>
+        <w:t>import os</w:t>
+      </w:r>
+      <w:r>
+        <w:rPr>
+          <w:rFonts w:ascii="Consolas" w:hAnsi="Consolas"/>
+          <w:sz w:val="16"/>
+        </w:rPr>
+        <w:br/>
+        <w:t>import time</w:t>
+      </w:r>
+      <w:r>
+        <w:rPr>
+          <w:rFonts w:ascii="Consolas" w:hAnsi="Consolas"/>
+          <w:sz w:val="16"/>
+        </w:rPr>
+        <w:br/>
+      </w:r>
+      <w:r>
+        <w:rPr>
+          <w:rFonts w:ascii="Consolas" w:hAnsi="Consolas"/>
+          <w:sz w:val="16"/>
+        </w:rPr>
+        <w:br/>
+        <w:t>def sentiment(text):</w:t>
+      </w:r>
+      <w:r>
+        <w:rPr>
+          <w:rFonts w:ascii="Consolas" w:hAnsi="Consolas"/>
+          <w:sz w:val="16"/>
+        </w:rPr>
+        <w:br/>
+        <w:t xml:space="preserve">    p = TextBlob(str(text)).sentiment.polarity</w:t>
+      </w:r>
+      <w:r>
+        <w:rPr>
+          <w:rFonts w:ascii="Consolas" w:hAnsi="Consolas"/>
+          <w:sz w:val="16"/>
+        </w:rPr>
+        <w:br/>
+        <w:t xml:space="preserve">    if p &gt; 0: return "Positive"</w:t>
+      </w:r>
+      <w:r>
+        <w:rPr>
+          <w:rFonts w:ascii="Consolas" w:hAnsi="Consolas"/>
+          <w:sz w:val="16"/>
+        </w:rPr>
+        <w:br/>
+        <w:t xml:space="preserve">    if p &lt; 0: return "Negative"</w:t>
+      </w:r>
+      <w:r>
+        <w:rPr>
+          <w:rFonts w:ascii="Consolas" w:hAnsi="Consolas"/>
+          <w:sz w:val="16"/>
+        </w:rPr>
+        <w:br/>
+        <w:t xml:space="preserve">    return "Neutral"</w:t>
+      </w:r>
+      <w:r>
+        <w:rPr>
+          <w:rFonts w:ascii="Consolas" w:hAnsi="Consolas"/>
+          <w:sz w:val="16"/>
+        </w:rPr>
+        <w:br/>
+      </w:r>
+      <w:r>
+        <w:rPr>
+          <w:rFonts w:ascii="Consolas" w:hAnsi="Consolas"/>
+          <w:sz w:val="16"/>
+        </w:rPr>
+        <w:br/>
+        <w:t>def analyze():</w:t>
+      </w:r>
+      <w:r>
+        <w:rPr>
+          <w:rFonts w:ascii="Consolas" w:hAnsi="Consolas"/>
+          <w:sz w:val="16"/>
+        </w:rPr>
+        <w:br/>
+        <w:t xml:space="preserve">    try:</w:t>
+      </w:r>
+      <w:r>
+        <w:rPr>
+          <w:rFonts w:ascii="Consolas" w:hAnsi="Consolas"/>
+          <w:sz w:val="16"/>
+        </w:rPr>
+        <w:br/>
+        <w:t xml:space="preserve">        df = pd.read_csv("passenger_registration.csv")</w:t>
+      </w:r>
+      <w:r>
+        <w:rPr>
+          <w:rFonts w:ascii="Consolas" w:hAnsi="Consolas"/>
+          <w:sz w:val="16"/>
+        </w:rPr>
+        <w:br/>
+        <w:t xml:space="preserve">        </w:t>
+      </w:r>
+      <w:r>
+        <w:rPr>
+          <w:rFonts w:ascii="Consolas" w:hAnsi="Consolas"/>
+          <w:sz w:val="16"/>
+        </w:rPr>
+        <w:br/>
+        <w:t xml:space="preserve">        if len(df) == 0:</w:t>
+      </w:r>
+      <w:r>
+        <w:rPr>
+          <w:rFonts w:ascii="Consolas" w:hAnsi="Consolas"/>
+          <w:sz w:val="16"/>
+        </w:rPr>
+        <w:br/>
+        <w:t xml:space="preserve">            messagebox.showwarning("No Data", "Please enter travel data first!")</w:t>
+      </w:r>
+      <w:r>
+        <w:rPr>
+          <w:rFonts w:ascii="Consolas" w:hAnsi="Consolas"/>
+          <w:sz w:val="16"/>
+        </w:rPr>
+        <w:br/>
+        <w:t xml:space="preserve">            return</w:t>
+      </w:r>
+      <w:r>
+        <w:rPr>
+          <w:rFonts w:ascii="Consolas" w:hAnsi="Consolas"/>
+          <w:sz w:val="16"/>
+        </w:rPr>
+        <w:br/>
+        <w:t xml:space="preserve">        </w:t>
+      </w:r>
+      <w:r>
+        <w:rPr>
+          <w:rFonts w:ascii="Consolas" w:hAnsi="Consolas"/>
+          <w:sz w:val="16"/>
+        </w:rPr>
+        <w:br/>
+        <w:t xml:space="preserve">        df["Sentiment"] = df["Travel_Feedback"].fillna("").apply(sentiment)</w:t>
+      </w:r>
+      <w:r>
+        <w:rPr>
+          <w:rFonts w:ascii="Consolas" w:hAnsi="Consolas"/>
+          <w:sz w:val="16"/>
+        </w:rPr>
+        <w:br/>
+        <w:t xml:space="preserve">        </w:t>
+      </w:r>
+      <w:r>
+        <w:rPr>
+          <w:rFonts w:ascii="Consolas" w:hAnsi="Consolas"/>
+          <w:sz w:val="16"/>
+        </w:rPr>
+        <w:br/>
+        <w:t xml:space="preserve">        # Try to save CSV with retry</w:t>
+      </w:r>
+      <w:r>
+        <w:rPr>
+          <w:rFonts w:ascii="Consolas" w:hAnsi="Consolas"/>
+          <w:sz w:val="16"/>
+        </w:rPr>
+        <w:br/>
+        <w:t xml:space="preserve">        max_retries = 3</w:t>
+      </w:r>
+      <w:r>
+        <w:rPr>
+          <w:rFonts w:ascii="Consolas" w:hAnsi="Consolas"/>
+          <w:sz w:val="16"/>
+        </w:rPr>
+        <w:br/>
+        <w:t xml:space="preserve">        for attempt in range(max_retries):</w:t>
+      </w:r>
+      <w:r>
+        <w:rPr>
+          <w:rFonts w:ascii="Consolas" w:hAnsi="Consolas"/>
+          <w:sz w:val="16"/>
+        </w:rPr>
+        <w:br/>
+        <w:t xml:space="preserve">            try:</w:t>
+      </w:r>
+      <w:r>
+        <w:rPr>
+          <w:rFonts w:ascii="Consolas" w:hAnsi="Consolas"/>
+          <w:sz w:val="16"/>
+        </w:rPr>
+        <w:br/>
+        <w:t xml:space="preserve">                if os.path.exists("sentiment_analysis.csv"):</w:t>
+      </w:r>
+      <w:r>
+        <w:rPr>
+          <w:rFonts w:ascii="Consolas" w:hAnsi="Consolas"/>
+          <w:sz w:val="16"/>
+        </w:rPr>
+        <w:br/>
+        <w:t xml:space="preserve">                    try:</w:t>
+      </w:r>
+      <w:r>
+        <w:rPr>
+          <w:rFonts w:ascii="Consolas" w:hAnsi="Consolas"/>
+          <w:sz w:val="16"/>
+        </w:rPr>
+        <w:br/>
+        <w:t xml:space="preserve">                        os.remove("sentiment_analysis.csv")</w:t>
+      </w:r>
+      <w:r>
+        <w:rPr>
+          <w:rFonts w:ascii="Consolas" w:hAnsi="Consolas"/>
+          <w:sz w:val="16"/>
+        </w:rPr>
+        <w:br/>
+        <w:t xml:space="preserve">                    except:</w:t>
+      </w:r>
+      <w:r>
+        <w:rPr>
+          <w:rFonts w:ascii="Consolas" w:hAnsi="Consolas"/>
+          <w:sz w:val="16"/>
+        </w:rPr>
+        <w:br/>
+        <w:t xml:space="preserve">                        time.sleep(0.5)</w:t>
+      </w:r>
+      <w:r>
+        <w:rPr>
+          <w:rFonts w:ascii="Consolas" w:hAnsi="Consolas"/>
+          <w:sz w:val="16"/>
+        </w:rPr>
+        <w:br/>
+        <w:t xml:space="preserve">                </w:t>
+      </w:r>
+      <w:r>
+        <w:rPr>
+          <w:rFonts w:ascii="Consolas" w:hAnsi="Consolas"/>
+          <w:sz w:val="16"/>
+        </w:rPr>
+        <w:br/>
+        <w:t xml:space="preserve">                df.to_csv("sentiment_analysis.csv", index=False)</w:t>
+      </w:r>
+      <w:r>
+        <w:rPr>
+          <w:rFonts w:ascii="Consolas" w:hAnsi="Consolas"/>
+          <w:sz w:val="16"/>
+        </w:rPr>
+        <w:br/>
+        <w:t xml:space="preserve">                break</w:t>
+      </w:r>
+      <w:r>
+        <w:rPr>
+          <w:rFonts w:ascii="Consolas" w:hAnsi="Consolas"/>
+          <w:sz w:val="16"/>
+        </w:rPr>
+        <w:br/>
+        <w:t xml:space="preserve">            except PermissionError:</w:t>
+      </w:r>
+      <w:r>
+        <w:rPr>
+          <w:rFonts w:ascii="Consolas" w:hAnsi="Consolas"/>
+          <w:sz w:val="16"/>
+        </w:rPr>
+        <w:br/>
+        <w:t xml:space="preserve">                if attempt &lt; max_retries - 1:</w:t>
+      </w:r>
+      <w:r>
+        <w:rPr>
+          <w:rFonts w:ascii="Consolas" w:hAnsi="Consolas"/>
+          <w:sz w:val="16"/>
+        </w:rPr>
+        <w:br/>
+        <w:t xml:space="preserve">                    time.sleep(0.5)</w:t>
+      </w:r>
+      <w:r>
+        <w:rPr>
+          <w:rFonts w:ascii="Consolas" w:hAnsi="Consolas"/>
+          <w:sz w:val="16"/>
+        </w:rPr>
+        <w:br/>
+        <w:t xml:space="preserve">                else:</w:t>
+      </w:r>
+      <w:r>
+        <w:rPr>
+          <w:rFonts w:ascii="Consolas" w:hAnsi="Consolas"/>
+          <w:sz w:val="16"/>
+        </w:rPr>
+        <w:br/>
+        <w:t xml:space="preserve">                    messagebox.showwarning("File Locked", "Could not save CSV (file locked), but analysis displayed below.")</w:t>
+      </w:r>
+      <w:r>
+        <w:rPr>
+          <w:rFonts w:ascii="Consolas" w:hAnsi="Consolas"/>
+          <w:sz w:val="16"/>
+        </w:rPr>
+        <w:br/>
+        <w:t xml:space="preserve">        </w:t>
+      </w:r>
+      <w:r>
+        <w:rPr>
+          <w:rFonts w:ascii="Consolas" w:hAnsi="Consolas"/>
+          <w:sz w:val="16"/>
+        </w:rPr>
+        <w:br/>
+      </w:r>
+      <w:r>
+        <w:rPr>
+          <w:rFonts w:ascii="Consolas" w:hAnsi="Consolas"/>
+          <w:sz w:val="16"/>
+        </w:rPr>
+        <w:lastRenderedPageBreak/>
+        <w:t xml:space="preserve">        messagebox.showinfo("Success", "Feedback analysis complete!")</w:t>
+      </w:r>
+      <w:r>
+        <w:rPr>
+          <w:rFonts w:ascii="Consolas" w:hAnsi="Consolas"/>
+          <w:sz w:val="16"/>
+        </w:rPr>
+        <w:br/>
+      </w:r>
+      <w:r>
+        <w:rPr>
+          <w:rFonts w:ascii="Consolas" w:hAnsi="Consolas"/>
+          <w:sz w:val="16"/>
+        </w:rPr>
+        <w:br/>
+        <w:t xml:space="preserve">        out.delete(1.0, tk.END)</w:t>
+      </w:r>
+      <w:r>
+        <w:rPr>
+          <w:rFonts w:ascii="Consolas" w:hAnsi="Consolas"/>
+          <w:sz w:val="16"/>
+        </w:rPr>
+        <w:br/>
+        <w:t xml:space="preserve">        out.insert(tk.END, "━━ FEEDBACK SENTIMENT ANALYSIS ━━\n\n")</w:t>
+      </w:r>
+      <w:r>
+        <w:rPr>
+          <w:rFonts w:ascii="Consolas" w:hAnsi="Consolas"/>
+          <w:sz w:val="16"/>
+        </w:rPr>
+        <w:br/>
+        <w:t xml:space="preserve">        </w:t>
+      </w:r>
+      <w:r>
+        <w:rPr>
+          <w:rFonts w:ascii="Consolas" w:hAnsi="Consolas"/>
+          <w:sz w:val="16"/>
+        </w:rPr>
+        <w:br/>
+        <w:t xml:space="preserve">        for idx, (_, r) in enumerate(df.iterrows(), 1):</w:t>
+      </w:r>
+      <w:r>
+        <w:rPr>
+          <w:rFonts w:ascii="Consolas" w:hAnsi="Consolas"/>
+          <w:sz w:val="16"/>
+        </w:rPr>
+        <w:br/>
+        <w:t xml:space="preserve">            feedback = str(r['Travel_Feedback'])[:100] if pd.notna(r['Travel_Feedback']) else "No feedback"</w:t>
+      </w:r>
+      <w:r>
+        <w:rPr>
+          <w:rFonts w:ascii="Consolas" w:hAnsi="Consolas"/>
+          <w:sz w:val="16"/>
+        </w:rPr>
+        <w:br/>
+        <w:t xml:space="preserve">            sentiment_val = r['Sentiment']</w:t>
+      </w:r>
+      <w:r>
+        <w:rPr>
+          <w:rFonts w:ascii="Consolas" w:hAnsi="Consolas"/>
+          <w:sz w:val="16"/>
+        </w:rPr>
+        <w:br/>
+        <w:t xml:space="preserve">            out.insert(tk.END, f"{idx}. Feedback: {feedback}\n   → Sentiment: {sentiment_val}\n\n")</w:t>
+      </w:r>
+      <w:r>
+        <w:rPr>
+          <w:rFonts w:ascii="Consolas" w:hAnsi="Consolas"/>
+          <w:sz w:val="16"/>
+        </w:rPr>
+        <w:br/>
+        <w:t xml:space="preserve">        </w:t>
+      </w:r>
+      <w:r>
+        <w:rPr>
+          <w:rFonts w:ascii="Consolas" w:hAnsi="Consolas"/>
+          <w:sz w:val="16"/>
+        </w:rPr>
+        <w:br/>
+        <w:t xml:space="preserve">        # Summary</w:t>
+      </w:r>
+      <w:r>
+        <w:rPr>
+          <w:rFonts w:ascii="Consolas" w:hAnsi="Consolas"/>
+          <w:sz w:val="16"/>
+        </w:rPr>
+        <w:br/>
+        <w:t xml:space="preserve">        sentiment_counts = df['Sentiment'].value_counts()</w:t>
+      </w:r>
+      <w:r>
+        <w:rPr>
+          <w:rFonts w:ascii="Consolas" w:hAnsi="Consolas"/>
+          <w:sz w:val="16"/>
+        </w:rPr>
+        <w:br/>
+        <w:t xml:space="preserve">        out.insert(tk.END, "\n━━ SUMMARY ━━\n")</w:t>
+      </w:r>
+      <w:r>
+        <w:rPr>
+          <w:rFonts w:ascii="Consolas" w:hAnsi="Consolas"/>
+          <w:sz w:val="16"/>
+        </w:rPr>
+        <w:br/>
+        <w:t xml:space="preserve">        for sentiment_type, count in sentiment_counts.items():</w:t>
+      </w:r>
+      <w:r>
+        <w:rPr>
+          <w:rFonts w:ascii="Consolas" w:hAnsi="Consolas"/>
+          <w:sz w:val="16"/>
+        </w:rPr>
+        <w:br/>
+        <w:t xml:space="preserve">            out.insert(tk.END, f"{sentiment_type}: {count}\n")</w:t>
+      </w:r>
+      <w:r>
+        <w:rPr>
+          <w:rFonts w:ascii="Consolas" w:hAnsi="Consolas"/>
+          <w:sz w:val="16"/>
+        </w:rPr>
+        <w:br/>
+        <w:t xml:space="preserve">            </w:t>
+      </w:r>
+      <w:r>
+        <w:rPr>
+          <w:rFonts w:ascii="Consolas" w:hAnsi="Consolas"/>
+          <w:sz w:val="16"/>
+        </w:rPr>
+        <w:br/>
+        <w:t xml:space="preserve">    except FileNotFoundError:</w:t>
+      </w:r>
+      <w:r>
+        <w:rPr>
+          <w:rFonts w:ascii="Consolas" w:hAnsi="Consolas"/>
+          <w:sz w:val="16"/>
+        </w:rPr>
+        <w:br/>
+        <w:t xml:space="preserve">        messagebox.showerror("Error", "passenger_registration.csv not found! Enter data first.")</w:t>
+      </w:r>
+      <w:r>
+        <w:rPr>
+          <w:rFonts w:ascii="Consolas" w:hAnsi="Consolas"/>
+          <w:sz w:val="16"/>
+        </w:rPr>
+        <w:br/>
+        <w:t xml:space="preserve">    except Exception as e:</w:t>
+      </w:r>
+      <w:r>
+        <w:rPr>
+          <w:rFonts w:ascii="Consolas" w:hAnsi="Consolas"/>
+          <w:sz w:val="16"/>
+        </w:rPr>
+        <w:br/>
+        <w:t xml:space="preserve">        messagebox.showerror("Error", f"Error: {str(e)}")</w:t>
+      </w:r>
+      <w:r>
+        <w:rPr>
+          <w:rFonts w:ascii="Consolas" w:hAnsi="Consolas"/>
+          <w:sz w:val="16"/>
+        </w:rPr>
+        <w:br/>
+      </w:r>
+      <w:r>
+        <w:rPr>
+          <w:rFonts w:ascii="Consolas" w:hAnsi="Consolas"/>
+          <w:sz w:val="16"/>
+        </w:rPr>
+        <w:br/>
+        <w:t>root = tk.Tk()</w:t>
+      </w:r>
+      <w:r>
+        <w:rPr>
+          <w:rFonts w:ascii="Consolas" w:hAnsi="Consolas"/>
+          <w:sz w:val="16"/>
+        </w:rPr>
+        <w:br/>
+        <w:t>root.title("Feedback Analysis")</w:t>
+      </w:r>
+      <w:r>
+        <w:rPr>
+          <w:rFonts w:ascii="Consolas" w:hAnsi="Consolas"/>
+          <w:sz w:val="16"/>
+        </w:rPr>
+        <w:br/>
+        <w:t>root.geometry("700x500")</w:t>
+      </w:r>
+      <w:r>
+        <w:rPr>
+          <w:rFonts w:ascii="Consolas" w:hAnsi="Consolas"/>
+          <w:sz w:val="16"/>
+        </w:rPr>
+        <w:br/>
+      </w:r>
+      <w:r>
+        <w:rPr>
+          <w:rFonts w:ascii="Consolas" w:hAnsi="Consolas"/>
+          <w:sz w:val="16"/>
+        </w:rPr>
+        <w:br/>
+        <w:t>tk.Button(root, text="Re-Analyze Feedback", command=analyze, font=("Arial", 12, "bold"),</w:t>
+      </w:r>
+      <w:r>
+        <w:rPr>
+          <w:rFonts w:ascii="Consolas" w:hAnsi="Consolas"/>
+          <w:sz w:val="16"/>
+        </w:rPr>
+        <w:br/>
+        <w:t xml:space="preserve">          bg="#27ae60", fg="white", padx=10, pady=8).pack(pady=10)</w:t>
+      </w:r>
+      <w:r>
+        <w:rPr>
+          <w:rFonts w:ascii="Consolas" w:hAnsi="Consolas"/>
+          <w:sz w:val="16"/>
+        </w:rPr>
+        <w:br/>
+        <w:t>out = scrolledtext.ScrolledText(root, width=85, height=25, font=("Arial", 10))</w:t>
+      </w:r>
+      <w:r>
+        <w:rPr>
+          <w:rFonts w:ascii="Consolas" w:hAnsi="Consolas"/>
+          <w:sz w:val="16"/>
+        </w:rPr>
+        <w:br/>
+        <w:t>out.pack()</w:t>
+      </w:r>
+      <w:r>
+        <w:rPr>
+          <w:rFonts w:ascii="Consolas" w:hAnsi="Consolas"/>
+          <w:sz w:val="16"/>
+        </w:rPr>
+        <w:br/>
+      </w:r>
+      <w:r>
+        <w:rPr>
+          <w:rFonts w:ascii="Consolas" w:hAnsi="Consolas"/>
+          <w:sz w:val="16"/>
+        </w:rPr>
+        <w:br/>
+        <w:t>root.after(100, analyze)</w:t>
+      </w:r>
+      <w:r>
+        <w:rPr>
+          <w:rFonts w:ascii="Consolas" w:hAnsi="Consolas"/>
+          <w:sz w:val="16"/>
+        </w:rPr>
+        <w:br/>
+        <w:t>root.mainloop()</w:t>
+      </w:r>
+      <w:r>
+        <w:rPr>
+          <w:rFonts w:ascii="Consolas" w:hAnsi="Consolas"/>
+          <w:sz w:val="16"/>
+        </w:rPr>
+        <w:br/>
+      </w:r>
+    </w:p>
+    <w:p>
+      <w:pPr>
+        <w:spacing w:before="120" w:after="120"/>
+      </w:pPr>
+      <w:r>
+        <w:rPr>
+          <w:noProof/>
+        </w:rPr>
+        <w:lastRenderedPageBreak/>
+        <w:drawing>
+          <wp:inline distT="0" distB="0" distL="0" distR="0" wp14:anchorId="2BC58692" wp14:editId="319622E4">
+            <wp:extent cx="5044440" cy="3830038"/>
+            <wp:effectExtent l="0" t="0" r="3810" b="0"/>
+            <wp:docPr id="1166923379" name="Picture 1"/>
+            <wp:cNvGraphicFramePr>
+              <a:graphicFrameLocks xmlns:a="http://schemas.openxmlformats.org/drawingml/2006/main" noChangeAspect="1"/>
+            </wp:cNvGraphicFramePr>
+            <a:graphic xmlns:a="http://schemas.openxmlformats.org/drawingml/2006/main">
+              <a:graphicData uri="http://schemas.openxmlformats.org/drawingml/2006/picture">
+                <pic:pic xmlns:pic="http://schemas.openxmlformats.org/drawingml/2006/picture">
+                  <pic:nvPicPr>
+                    <pic:cNvPr id="1166923379" name=""/>
+                    <pic:cNvPicPr/>
+                  </pic:nvPicPr>
+                  <pic:blipFill>
+                    <a:blip r:embed="rId9"/>
+                    <a:stretch>
+                      <a:fillRect/>
+                    </a:stretch>
+                  </pic:blipFill>
+                  <pic:spPr>
+                    <a:xfrm>
+                      <a:off x="0" y="0"/>
+                      <a:ext cx="5045697" cy="3830992"/>
+                    </a:xfrm>
+                    <a:prstGeom prst="rect">
+                      <a:avLst/>
+                    </a:prstGeom>
+                  </pic:spPr>
+                </pic:pic>
+              </a:graphicData>
+            </a:graphic>
+          </wp:inline>
+        </w:drawing>
+      </w:r>
+      <w:r>
+        <w:rPr>
+          <w:noProof/>
+        </w:rPr>
+        <w:drawing>
+          <wp:inline distT="0" distB="0" distL="0" distR="0" wp14:anchorId="78E0B74D" wp14:editId="3CE2F710">
+            <wp:extent cx="5044440" cy="1544860"/>
+            <wp:effectExtent l="0" t="0" r="3810" b="0"/>
+            <wp:docPr id="1740491594" name="Picture 1"/>
+            <wp:cNvGraphicFramePr>
+              <a:graphicFrameLocks xmlns:a="http://schemas.openxmlformats.org/drawingml/2006/main" noChangeAspect="1"/>
+            </wp:cNvGraphicFramePr>
+            <a:graphic xmlns:a="http://schemas.openxmlformats.org/drawingml/2006/main">
+              <a:graphicData uri="http://schemas.openxmlformats.org/drawingml/2006/picture">
+                <pic:pic xmlns:pic="http://schemas.openxmlformats.org/drawingml/2006/picture">
+                  <pic:nvPicPr>
+                    <pic:cNvPr id="1740491594" name=""/>
+                    <pic:cNvPicPr/>
+                  </pic:nvPicPr>
+                  <pic:blipFill>
+                    <a:blip r:embed="rId10"/>
+                    <a:stretch>
+                      <a:fillRect/>
+                    </a:stretch>
+                  </pic:blipFill>
+                  <pic:spPr>
+                    <a:xfrm>
+                      <a:off x="0" y="0"/>
+                      <a:ext cx="5063846" cy="1550803"/>
+                    </a:xfrm>
+                    <a:prstGeom prst="rect">
+                      <a:avLst/>
+                    </a:prstGeom>
+                  </pic:spPr>
+                </pic:pic>
+              </a:graphicData>
+            </a:graphic>
+          </wp:inline>
+        </w:drawing>
+      </w:r>
+    </w:p>
+    <w:p>
+      <w:pPr>
+        <w:pStyle w:val="Heading2"/>
+      </w:pPr>
+      <w:r>
+        <w:t>sentiment_analysis.csv</w:t>
+      </w:r>
+    </w:p>
+    <w:tbl>
+      <w:tblPr>
+        <w:tblStyle w:val="TableGrid"/>
+        <w:tblW w:w="8961" w:type="dxa"/>
+        <w:jc w:val="center"/>
+        <w:tblLook w:val="04A0" w:firstRow="1" w:lastRow="0" w:firstColumn="1" w:lastColumn="0" w:noHBand="0" w:noVBand="1"/>
+      </w:tblPr>
+      <w:tblGrid>
+        <w:gridCol w:w="2240"/>
+        <w:gridCol w:w="1960"/>
+        <w:gridCol w:w="2854"/>
+        <w:gridCol w:w="1907"/>
+      </w:tblGrid>
+      <w:tr>
+        <w:trPr>
+          <w:trHeight w:val="244"/>
+          <w:jc w:val="center"/>
+        </w:trPr>
+        <w:tc>
+          <w:tcPr>
+            <w:tcW w:w="2240" w:type="dxa"/>
+          </w:tcPr>
+          <w:p>
+            <w:proofErr w:type="spellStart"/>
+            <w:r>
+              <w:rPr>
+                <w:b/>
+                <w:sz w:val="14"/>
+              </w:rPr>
+              <w:t>Full_Name</w:t>
+            </w:r>
+            <w:proofErr w:type="spellEnd"/>
+          </w:p>
+        </w:tc>
+        <w:tc>
+          <w:tcPr>
+            <w:tcW w:w="1960" w:type="dxa"/>
+          </w:tcPr>
+          <w:p>
+            <w:r>
+              <w:rPr>
+                <w:b/>
+                <w:sz w:val="14"/>
+              </w:rPr>
+              <w:t>Destination_Country</w:t>
+            </w:r>
+          </w:p>
+        </w:tc>
+        <w:tc>
+          <w:tcPr>
+            <w:tcW w:w="2854" w:type="dxa"/>
+          </w:tcPr>
+          <w:p>
+            <w:r>
+              <w:rPr>
+                <w:b/>
+                <w:sz w:val="14"/>
+              </w:rPr>
+              <w:t>Travel_Feedback</w:t>
+            </w:r>
+          </w:p>
+        </w:tc>
+        <w:tc>
+          <w:tcPr>
+            <w:tcW w:w="1907" w:type="dxa"/>
+          </w:tcPr>
+          <w:p>
+            <w:r>
+              <w:rPr>
+                <w:b/>
+                <w:sz w:val="14"/>
+              </w:rPr>
+              <w:t>Sentiment</w:t>
+            </w:r>
+          </w:p>
+        </w:tc>
+      </w:tr>
+      <w:tr>
+        <w:trPr>
+          <w:trHeight w:val="244"/>
+          <w:jc w:val="center"/>
+        </w:trPr>
+        <w:tc>
+          <w:tcPr>
+            <w:tcW w:w="2240" w:type="dxa"/>
+          </w:tcPr>
+          <w:p>
+            <w:r>
+              <w:rPr>
+                <w:sz w:val="14"/>
+              </w:rPr>
+              <w:t>Rahul Sharma</w:t>
+            </w:r>
+          </w:p>
+        </w:tc>
+        <w:tc>
+          <w:tcPr>
+            <w:tcW w:w="1960" w:type="dxa"/>
+          </w:tcPr>
+          <w:p>
+            <w:r>
+              <w:rPr>
+                <w:sz w:val="14"/>
+              </w:rPr>
+              <w:t>France</w:t>
+            </w:r>
+          </w:p>
+        </w:tc>
+        <w:tc>
+          <w:tcPr>
+            <w:tcW w:w="2854" w:type="dxa"/>
+          </w:tcPr>
+          <w:p>
+            <w:r>
+              <w:rPr>
+                <w:sz w:val="14"/>
+              </w:rPr>
+              <w:t>Travelling with family was smooth but security checks took time.</w:t>
+            </w:r>
+          </w:p>
+        </w:tc>
+        <w:tc>
+          <w:tcPr>
+            <w:tcW w:w="1907" w:type="dxa"/>
+          </w:tcPr>
+          <w:p>
+            <w:r>
+              <w:rPr>
+                <w:sz w:val="14"/>
+              </w:rPr>
+              <w:t>Positive</w:t>
+            </w:r>
+          </w:p>
+        </w:tc>
+      </w:tr>
+      <w:tr>
+        <w:trPr>
+          <w:trHeight w:val="244"/>
+          <w:jc w:val="center"/>
+        </w:trPr>
+        <w:tc>
+          <w:tcPr>
+            <w:tcW w:w="2240" w:type="dxa"/>
+          </w:tcPr>
+          <w:p>
+            <w:r>
+              <w:rPr>
+                <w:sz w:val="14"/>
+              </w:rPr>
+              <w:t>Ananya Verma</w:t>
+            </w:r>
+          </w:p>
+        </w:tc>
+        <w:tc>
+          <w:tcPr>
+            <w:tcW w:w="1960" w:type="dxa"/>
+          </w:tcPr>
+          <w:p>
+            <w:r>
+              <w:rPr>
+                <w:sz w:val="14"/>
+              </w:rPr>
+              <w:t>Japan</w:t>
+            </w:r>
+          </w:p>
+        </w:tc>
+        <w:tc>
+          <w:tcPr>
+            <w:tcW w:w="2854" w:type="dxa"/>
+          </w:tcPr>
+          <w:p>
+            <w:r>
+              <w:rPr>
+                <w:sz w:val="14"/>
+              </w:rPr>
+              <w:t>Solo travel experience was well managed and staff was helpful.</w:t>
+            </w:r>
+          </w:p>
+        </w:tc>
+        <w:tc>
+          <w:tcPr>
+            <w:tcW w:w="1907" w:type="dxa"/>
+          </w:tcPr>
+          <w:p>
+            <w:r>
+              <w:rPr>
+                <w:sz w:val="14"/>
+              </w:rPr>
+              <w:t>Neutral</w:t>
+            </w:r>
+          </w:p>
+        </w:tc>
+      </w:tr>
+      <w:tr>
+        <w:trPr>
+          <w:trHeight w:val="244"/>
+          <w:jc w:val="center"/>
+        </w:trPr>
+        <w:tc>
+          <w:tcPr>
+            <w:tcW w:w="2240" w:type="dxa"/>
+          </w:tcPr>
+          <w:p>
+            <w:r>
+              <w:rPr>
+                <w:sz w:val="14"/>
+              </w:rPr>
+              <w:t>Mohit Khan</w:t>
+            </w:r>
+          </w:p>
+        </w:tc>
+        <w:tc>
+          <w:tcPr>
+            <w:tcW w:w="1960" w:type="dxa"/>
+          </w:tcPr>
+          <w:p>
+            <w:r>
+              <w:rPr>
+                <w:sz w:val="14"/>
+              </w:rPr>
+              <w:t>UAE</w:t>
+            </w:r>
+          </w:p>
+        </w:tc>
+        <w:tc>
+          <w:tcPr>
+            <w:tcW w:w="2854" w:type="dxa"/>
+          </w:tcPr>
+          <w:p>
+            <w:r>
+              <w:rPr>
+                <w:sz w:val="14"/>
+              </w:rPr>
+              <w:t>Business travel was efficient but baggage handling could improve.</w:t>
+            </w:r>
+          </w:p>
+        </w:tc>
+        <w:tc>
+          <w:tcPr>
+            <w:tcW w:w="1907" w:type="dxa"/>
+          </w:tcPr>
+          <w:p>
+            <w:r>
+              <w:rPr>
+                <w:sz w:val="14"/>
+              </w:rPr>
+              <w:t>Neutral</w:t>
+            </w:r>
+          </w:p>
+        </w:tc>
+      </w:tr>
+      <w:tr>
+        <w:trPr>
+          <w:trHeight w:val="244"/>
+          <w:jc w:val="center"/>
+        </w:trPr>
+        <w:tc>
+          <w:tcPr>
+            <w:tcW w:w="2240" w:type="dxa"/>
+          </w:tcPr>
+          <w:p>
+            <w:r>
+              <w:rPr>
+                <w:sz w:val="14"/>
+              </w:rPr>
+              <w:t>Sneha Kulkarni</w:t>
+            </w:r>
+          </w:p>
+        </w:tc>
+        <w:tc>
+          <w:tcPr>
+            <w:tcW w:w="1960" w:type="dxa"/>
+          </w:tcPr>
+          <w:p>
+            <w:r>
+              <w:rPr>
+                <w:sz w:val="14"/>
+              </w:rPr>
+              <w:t>Germany</w:t>
+            </w:r>
+          </w:p>
+        </w:tc>
+        <w:tc>
+          <w:tcPr>
+            <w:tcW w:w="2854" w:type="dxa"/>
+          </w:tcPr>
+          <w:p>
+            <w:r>
+              <w:rPr>
+                <w:sz w:val="14"/>
+              </w:rPr>
+              <w:t>Couple travel was comfortable and immigration was quick.</w:t>
+            </w:r>
+          </w:p>
+        </w:tc>
+        <w:tc>
+          <w:tcPr>
+            <w:tcW w:w="1907" w:type="dxa"/>
+          </w:tcPr>
+          <w:p>
+            <w:r>
+              <w:rPr>
+                <w:sz w:val="14"/>
+              </w:rPr>
+              <w:t>Positive</w:t>
+            </w:r>
+          </w:p>
+        </w:tc>
+      </w:tr>
+      <w:tr>
+        <w:trPr>
+          <w:trHeight w:val="244"/>
+          <w:jc w:val="center"/>
+        </w:trPr>
+        <w:tc>
+          <w:tcPr>
+            <w:tcW w:w="2240" w:type="dxa"/>
+          </w:tcPr>
+          <w:p>
+            <w:r>
+              <w:rPr>
+                <w:sz w:val="14"/>
+              </w:rPr>
+              <w:t>Amit Patel</w:t>
+            </w:r>
+          </w:p>
+        </w:tc>
+        <w:tc>
+          <w:tcPr>
+            <w:tcW w:w="1960" w:type="dxa"/>
+          </w:tcPr>
+          <w:p>
+            <w:r>
+              <w:rPr>
+                <w:sz w:val="14"/>
+              </w:rPr>
+              <w:t>USA</w:t>
+            </w:r>
+          </w:p>
+        </w:tc>
+        <w:tc>
+          <w:tcPr>
+            <w:tcW w:w="2854" w:type="dxa"/>
+          </w:tcPr>
+          <w:p>
+            <w:r>
+              <w:rPr>
+                <w:sz w:val="14"/>
+              </w:rPr>
+              <w:t>Group travel took longer due to multiple baggage checks.</w:t>
+            </w:r>
+          </w:p>
+        </w:tc>
+        <w:tc>
+          <w:tcPr>
+            <w:tcW w:w="1907" w:type="dxa"/>
+          </w:tcPr>
+          <w:p>
+            <w:r>
+              <w:rPr>
+                <w:sz w:val="14"/>
+              </w:rPr>
+              <w:t>Negative</w:t>
+            </w:r>
+          </w:p>
+        </w:tc>
+      </w:tr>
+      <w:tr>
+        <w:trPr>
+          <w:trHeight w:val="262"/>
+          <w:jc w:val="center"/>
+        </w:trPr>
+        <w:tc>
+          <w:tcPr>
+            <w:tcW w:w="2240" w:type="dxa"/>
+          </w:tcPr>
+          <w:p>
+            <w:r>
+              <w:rPr>
+                <w:sz w:val="14"/>
+              </w:rPr>
+              <w:t>Pooja Nair</w:t>
+            </w:r>
+          </w:p>
+        </w:tc>
+        <w:tc>
+          <w:tcPr>
+            <w:tcW w:w="1960" w:type="dxa"/>
+          </w:tcPr>
+          <w:p>
+            <w:r>
+              <w:rPr>
+                <w:sz w:val="14"/>
+              </w:rPr>
+              <w:t>Canada</w:t>
+            </w:r>
+          </w:p>
+        </w:tc>
+        <w:tc>
+          <w:tcPr>
+            <w:tcW w:w="2854" w:type="dxa"/>
+          </w:tcPr>
+          <w:p>
+            <w:r>
+              <w:rPr>
+                <w:sz w:val="14"/>
+              </w:rPr>
+              <w:t>Student travel process was smooth and well guided.</w:t>
+            </w:r>
+          </w:p>
+        </w:tc>
+        <w:tc>
+          <w:tcPr>
+            <w:tcW w:w="1907" w:type="dxa"/>
+          </w:tcPr>
+          <w:p>
+            <w:r>
+              <w:rPr>
+                <w:sz w:val="14"/>
+              </w:rPr>
+              <w:t>Positive</w:t>
+            </w:r>
+          </w:p>
+        </w:tc>
+      </w:tr>
+      <w:tr>
+        <w:trPr>
+          <w:trHeight w:val="244"/>
+          <w:jc w:val="center"/>
+        </w:trPr>
+        <w:tc>
+          <w:tcPr>
+            <w:tcW w:w="2240" w:type="dxa"/>
+          </w:tcPr>
+          <w:p>
+            <w:r>
+              <w:rPr>
+                <w:sz w:val="14"/>
+              </w:rPr>
+              <w:t>Rohit Mehta</w:t>
+            </w:r>
+          </w:p>
+        </w:tc>
+        <w:tc>
+          <w:tcPr>
+            <w:tcW w:w="1960" w:type="dxa"/>
+          </w:tcPr>
+          <w:p>
+            <w:r>
+              <w:rPr>
+                <w:sz w:val="14"/>
+              </w:rPr>
+              <w:t>UK</w:t>
+            </w:r>
+          </w:p>
+        </w:tc>
+        <w:tc>
+          <w:tcPr>
+            <w:tcW w:w="2854" w:type="dxa"/>
+          </w:tcPr>
+          <w:p>
+            <w:r>
+              <w:rPr>
+                <w:sz w:val="14"/>
+              </w:rPr>
+              <w:t>Travelling with a child required extra time at security.</w:t>
+            </w:r>
+          </w:p>
+        </w:tc>
+        <w:tc>
+          <w:tcPr>
+            <w:tcW w:w="1907" w:type="dxa"/>
+          </w:tcPr>
+          <w:p>
+            <w:r>
+              <w:rPr>
+                <w:sz w:val="14"/>
+              </w:rPr>
+              <w:t>Neutral</w:t>
+            </w:r>
+          </w:p>
+        </w:tc>
+      </w:tr>
+      <w:tr>
+        <w:trPr>
+          <w:trHeight w:val="244"/>
+          <w:jc w:val="center"/>
+        </w:trPr>
+        <w:tc>
+          <w:tcPr>
+            <w:tcW w:w="2240" w:type="dxa"/>
+          </w:tcPr>
+          <w:p>
+            <w:r>
+              <w:rPr>
+                <w:sz w:val="14"/>
+              </w:rPr>
+              <w:t>Neha Gupta</w:t>
+            </w:r>
+          </w:p>
+        </w:tc>
+        <w:tc>
+          <w:tcPr>
+            <w:tcW w:w="1960" w:type="dxa"/>
+          </w:tcPr>
+          <w:p>
+            <w:r>
+              <w:rPr>
+                <w:sz w:val="14"/>
+              </w:rPr>
+              <w:t>Australia</w:t>
+            </w:r>
+          </w:p>
+        </w:tc>
+        <w:tc>
+          <w:tcPr>
+            <w:tcW w:w="2854" w:type="dxa"/>
+          </w:tcPr>
+          <w:p>
+            <w:r>
+              <w:rPr>
+                <w:sz w:val="14"/>
+              </w:rPr>
+              <w:t>Elderly assistance was provided but waiting time was high.</w:t>
+            </w:r>
+          </w:p>
+        </w:tc>
+        <w:tc>
+          <w:tcPr>
+            <w:tcW w:w="1907" w:type="dxa"/>
+          </w:tcPr>
+          <w:p>
+            <w:r>
+              <w:rPr>
+                <w:sz w:val="14"/>
+              </w:rPr>
+              <w:t>Positive</w:t>
+            </w:r>
+          </w:p>
+        </w:tc>
+      </w:tr>
+      <w:tr>
+        <w:trPr>
+          <w:trHeight w:val="224"/>
+          <w:jc w:val="center"/>
+        </w:trPr>
+        <w:tc>
+          <w:tcPr>
+            <w:tcW w:w="2240" w:type="dxa"/>
+          </w:tcPr>
+          <w:p>
+            <w:r>
+              <w:rPr>
+                <w:sz w:val="14"/>
+              </w:rPr>
+              <w:t>Kunal Shah</w:t>
+            </w:r>
+          </w:p>
+        </w:tc>
+        <w:tc>
+          <w:tcPr>
+            <w:tcW w:w="1960" w:type="dxa"/>
+          </w:tcPr>
+          <w:p>
+            <w:r>
+              <w:rPr>
+                <w:sz w:val="14"/>
+              </w:rPr>
+              <w:t>Singapore</w:t>
+            </w:r>
+          </w:p>
+        </w:tc>
+        <w:tc>
+          <w:tcPr>
+            <w:tcW w:w="2854" w:type="dxa"/>
+          </w:tcPr>
+          <w:p>
+            <w:r>
+              <w:rPr>
+                <w:sz w:val="14"/>
+              </w:rPr>
+              <w:t>Fast check-in and smooth verification process.</w:t>
+            </w:r>
+          </w:p>
+        </w:tc>
+        <w:tc>
+          <w:tcPr>
+            <w:tcW w:w="1907" w:type="dxa"/>
+          </w:tcPr>
+          <w:p>
+            <w:r>
+              <w:rPr>
+                <w:sz w:val="14"/>
+              </w:rPr>
+              <w:t>Positive</w:t>
+            </w:r>
+          </w:p>
+        </w:tc>
+      </w:tr>
+      <w:tr>
+        <w:trPr>
+          <w:trHeight w:val="244"/>
+          <w:jc w:val="center"/>
+        </w:trPr>
+        <w:tc>
+          <w:tcPr>
+            <w:tcW w:w="2240" w:type="dxa"/>
+          </w:tcPr>
+          <w:p>
+            <w:r>
+              <w:rPr>
+                <w:sz w:val="14"/>
+              </w:rPr>
+              <w:t>Kavya Iyer</w:t>
+            </w:r>
+          </w:p>
+        </w:tc>
+        <w:tc>
+          <w:tcPr>
+            <w:tcW w:w="1960" w:type="dxa"/>
+          </w:tcPr>
+          <w:p>
+            <w:r>
+              <w:rPr>
+                <w:sz w:val="14"/>
+              </w:rPr>
+              <w:t>Italy</w:t>
+            </w:r>
+          </w:p>
+        </w:tc>
+        <w:tc>
+          <w:tcPr>
+            <w:tcW w:w="2854" w:type="dxa"/>
+          </w:tcPr>
+          <w:p>
+            <w:r>
+              <w:rPr>
+                <w:sz w:val="14"/>
+              </w:rPr>
+              <w:t>Family travel was good but baggage handling was slow.</w:t>
+            </w:r>
+          </w:p>
+        </w:tc>
+        <w:tc>
+          <w:tcPr>
+            <w:tcW w:w="1907" w:type="dxa"/>
+          </w:tcPr>
+          <w:p>
+            <w:r>
+              <w:rPr>
+                <w:sz w:val="14"/>
+              </w:rPr>
+              <w:t>Positive</w:t>
+            </w:r>
+          </w:p>
+        </w:tc>
+      </w:tr>
+    </w:tbl>
+    <w:p/>
+    <w:p/>
+    <w:p>
+      <w:pPr>
         <w:rPr>
           <w:b/>
           <w:bCs/>
@@ -7146,6 +7321,7 @@
           <w:sz w:val="24"/>
           <w:szCs w:val="24"/>
         </w:rPr>
+        <w:lastRenderedPageBreak/>
         <w:t>4. Text Summarization</w:t>
       </w:r>
     </w:p>
@@ -7802,16 +7978,39 @@
           <w:rFonts w:ascii="Consolas" w:hAnsi="Consolas"/>
           <w:sz w:val="16"/>
         </w:rPr>
+        <w:br/>
+      </w:r>
+      <w:proofErr w:type="spellStart"/>
+      <w:r>
+        <w:rPr>
+          <w:rFonts w:ascii="Consolas" w:hAnsi="Consolas"/>
+          <w:sz w:val="16"/>
+        </w:rPr>
+        <w:t>root.after</w:t>
+      </w:r>
+      <w:proofErr w:type="spellEnd"/>
+      <w:r>
+        <w:rPr>
+          <w:rFonts w:ascii="Consolas" w:hAnsi="Consolas"/>
+          <w:sz w:val="16"/>
+        </w:rPr>
+        <w:t>(100, generate)</w:t>
+      </w:r>
+      <w:r>
+        <w:rPr>
+          <w:rFonts w:ascii="Consolas" w:hAnsi="Consolas"/>
+          <w:sz w:val="16"/>
+        </w:rPr>
+        <w:br/>
+      </w:r>
+      <w:proofErr w:type="spellStart"/>
+      <w:r>
+        <w:rPr>
+          <w:rFonts w:ascii="Consolas" w:hAnsi="Consolas"/>
+          <w:sz w:val="16"/>
+        </w:rPr>
         <w:lastRenderedPageBreak/>
-        <w:br/>
-      </w:r>
-      <w:proofErr w:type="spellStart"/>
-      <w:r>
-        <w:rPr>
-          <w:rFonts w:ascii="Consolas" w:hAnsi="Consolas"/>
-          <w:sz w:val="16"/>
-        </w:rPr>
-        <w:t>root.after</w:t>
+        <w:t>root.mainloop</w:t>
       </w:r>
       <w:proofErr w:type="spellEnd"/>
       <w:r>
@@ -7819,29 +8018,6 @@
           <w:rFonts w:ascii="Consolas" w:hAnsi="Consolas"/>
           <w:sz w:val="16"/>
         </w:rPr>
-        <w:t>(100, generate)</w:t>
-      </w:r>
-      <w:r>
-        <w:rPr>
-          <w:rFonts w:ascii="Consolas" w:hAnsi="Consolas"/>
-          <w:sz w:val="16"/>
-        </w:rPr>
-        <w:br/>
-      </w:r>
-      <w:proofErr w:type="spellStart"/>
-      <w:r>
-        <w:rPr>
-          <w:rFonts w:ascii="Consolas" w:hAnsi="Consolas"/>
-          <w:sz w:val="16"/>
-        </w:rPr>
-        <w:t>root.mainloop</w:t>
-      </w:r>
-      <w:proofErr w:type="spellEnd"/>
-      <w:r>
-        <w:rPr>
-          <w:rFonts w:ascii="Consolas" w:hAnsi="Consolas"/>
-          <w:sz w:val="16"/>
-        </w:rPr>
         <w:t>()</w:t>
       </w:r>
       <w:r>
@@ -7852,6 +8028,9 @@
         <w:br/>
       </w:r>
       <w:r>
+        <w:rPr>
+          <w:noProof/>
+        </w:rPr>
         <w:drawing>
           <wp:inline distT="0" distB="0" distL="0" distR="0" wp14:anchorId="6CF6A56E" wp14:editId="60E92552">
             <wp:extent cx="5486400" cy="4185285"/>
@@ -8010,7 +8189,7 @@
               <w:rPr>
                 <w:sz w:val="14"/>
               </w:rPr>
-              <w:t>Travelling with family was smooth but se</w:t>
+              <w:t>Travelling with family was smooth but security checks took time.</w:t>
             </w:r>
           </w:p>
         </w:tc>
@@ -8067,7 +8246,7 @@
               <w:rPr>
                 <w:sz w:val="14"/>
               </w:rPr>
-              <w:t xml:space="preserve">Solo travel experience was well managed </w:t>
+              <w:t>Solo travel experience was well managed and staff was helpful.</w:t>
             </w:r>
           </w:p>
         </w:tc>
@@ -8124,7 +8303,7 @@
               <w:rPr>
                 <w:sz w:val="14"/>
               </w:rPr>
-              <w:t>Business travel was efficient but baggag</w:t>
+              <w:t>Business travel was efficient but baggage handling could improve.</w:t>
             </w:r>
           </w:p>
         </w:tc>
@@ -8181,7 +8360,7 @@
               <w:rPr>
                 <w:sz w:val="14"/>
               </w:rPr>
-              <w:t>Couple travel was comfortable and immigr</w:t>
+              <w:t>Couple travel was comfortable and immigration was quick.</w:t>
             </w:r>
           </w:p>
         </w:tc>
@@ -8238,7 +8417,7 @@
               <w:rPr>
                 <w:sz w:val="14"/>
               </w:rPr>
-              <w:t>Group travel took longer due to multiple</w:t>
+              <w:t>Group travel took longer due to multiple baggage checks.</w:t>
             </w:r>
           </w:p>
         </w:tc>
@@ -8295,7 +8474,7 @@
               <w:rPr>
                 <w:sz w:val="14"/>
               </w:rPr>
-              <w:t>Student travel process was smooth and we</w:t>
+              <w:t>Student travel process was smooth and well guided.</w:t>
             </w:r>
           </w:p>
         </w:tc>
@@ -8352,7 +8531,7 @@
               <w:rPr>
                 <w:sz w:val="14"/>
               </w:rPr>
-              <w:t>Travelling with a child required extra t</w:t>
+              <w:t>Travelling with a child required extra time at security.</w:t>
             </w:r>
           </w:p>
         </w:tc>
@@ -8409,7 +8588,7 @@
               <w:rPr>
                 <w:sz w:val="14"/>
               </w:rPr>
-              <w:t>Elderly assistance was provided but wait</w:t>
+              <w:t>Elderly assistance was provided but waiting time was high.</w:t>
             </w:r>
           </w:p>
         </w:tc>
@@ -8466,7 +8645,7 @@
               <w:rPr>
                 <w:sz w:val="14"/>
               </w:rPr>
-              <w:t>Fast check-in and smooth verification pr</w:t>
+              <w:t>Fast check-in and smooth verification process.</w:t>
             </w:r>
           </w:p>
         </w:tc>
@@ -8523,7 +8702,7 @@
               <w:rPr>
                 <w:sz w:val="14"/>
               </w:rPr>
-              <w:t>Family travel was good but baggage handl</w:t>
+              <w:t>Family travel was good but baggage handling was slow.</w:t>
             </w:r>
           </w:p>
         </w:tc>
@@ -9366,6 +9545,9 @@
         <w:br/>
       </w:r>
       <w:r>
+        <w:rPr>
+          <w:noProof/>
+        </w:rPr>
         <w:drawing>
           <wp:inline distT="0" distB="0" distL="0" distR="0" wp14:anchorId="43F3CC8C" wp14:editId="2E1B916E">
             <wp:extent cx="5486400" cy="4152900"/>
@@ -11081,6 +11263,9 @@
         <w:spacing w:before="120" w:after="120"/>
       </w:pPr>
       <w:r>
+        <w:rPr>
+          <w:noProof/>
+        </w:rPr>
         <w:drawing>
           <wp:inline distT="0" distB="0" distL="0" distR="0" wp14:anchorId="3C07F237" wp14:editId="27D66858">
             <wp:extent cx="6019800" cy="3190355"/>

</xml_diff>